<commit_message>
Making changes to information files to add the declared bad subjects
</commit_message>
<xml_diff>
--- a/commonAnalysisCodes/informationFiles/BK1SubjectDetails.docx
+++ b/commonAnalysisCodes/informationFiles/BK1SubjectDetails.docx
@@ -42,6 +42,7 @@
       <w:r>
         <w:t xml:space="preserve"> </w:t>
       </w:r>
+      <w:proofErr w:type="spellStart"/>
       <w:r>
         <w:rPr>
           <w:i/>
@@ -49,6 +50,7 @@
         </w:rPr>
         <w:t>displayDemographicDetails</w:t>
       </w:r>
+      <w:proofErr w:type="spellEnd"/>
       <w:r>
         <w:t xml:space="preserve"> which is in the display folder outside this folder.</w:t>
       </w:r>
@@ -75,6 +77,7 @@
       <w:r>
         <w:t xml:space="preserve">This is obtained by running </w:t>
       </w:r>
+      <w:proofErr w:type="spellStart"/>
       <w:r>
         <w:rPr>
           <w:i/>
@@ -82,6 +85,7 @@
         </w:rPr>
         <w:t>runGetMatchedSubjectList</w:t>
       </w:r>
+      <w:proofErr w:type="spellEnd"/>
       <w:r>
         <w:rPr>
           <w:i/>
@@ -90,7 +94,15 @@
         <w:t xml:space="preserve"> </w:t>
       </w:r>
       <w:r>
-        <w:t xml:space="preserve">with ageLim (line 16) set to 2. </w:t>
+        <w:t xml:space="preserve">with </w:t>
+      </w:r>
+      <w:proofErr w:type="spellStart"/>
+      <w:r>
+        <w:t>ageLim</w:t>
+      </w:r>
+      <w:proofErr w:type="spellEnd"/>
+      <w:r>
+        <w:t xml:space="preserve"> (line 16) set to 2. </w:t>
       </w:r>
       <w:r>
         <w:t xml:space="preserve">Two meditators who do not have any controls are rejected, yielding 36 meditators </w:t>
@@ -127,23 +139,61 @@
         <w:t xml:space="preserve">Next, data from these </w:t>
       </w:r>
       <w:r>
-        <w:t>76 subjects are segmented and preprocessing done using codes available in the pre</w:t>
-      </w:r>
-      <w:r>
-        <w:t>processingCodes under the programs folder.</w:t>
-      </w:r>
-    </w:p>
-    <w:p>
+        <w:t xml:space="preserve">76 subjects are segmented and preprocessing done using codes available in the </w:t>
+      </w:r>
+      <w:proofErr w:type="spellStart"/>
+      <w:r>
+        <w:t>pre</w:t>
+      </w:r>
+      <w:r>
+        <w:t>processingCodes</w:t>
+      </w:r>
+      <w:proofErr w:type="spellEnd"/>
+      <w:r>
+        <w:t xml:space="preserve"> under the programs folder.</w:t>
+      </w:r>
+    </w:p>
+    <w:p>
+      <w:pPr>
+        <w:jc w:val="both"/>
+      </w:pPr>
+      <w:r>
+        <w:t>Preprocessing codes yield a set of bad electrodes and a common set of bad stimulus re</w:t>
+      </w:r>
+      <w:r>
+        <w:t>peats (see details in the preprocessing folder). Two more subjects (1 meditator and 1 control are rejected because more than 50% of electrodes are bad.</w:t>
+      </w:r>
+      <w:r>
+        <w:t xml:space="preserve"> T</w:t>
+      </w:r>
+      <w:r>
+        <w:t xml:space="preserve">he program </w:t>
+      </w:r>
+      <w:r>
+        <w:t>getGoodSubjectsBK1 returns the remaining 74 subjects (</w:t>
+      </w:r>
+      <w:r>
+        <w:t>35 meditators and 39 controls).</w:t>
+      </w:r>
+    </w:p>
+    <w:p>
+      <w:pPr>
+        <w:jc w:val="both"/>
+      </w:pPr>
+      <w:r>
+        <w:t xml:space="preserve">Finally, </w:t>
+      </w:r>
+      <w:r>
+        <w:t>we paired meditation and control subjects</w:t>
+      </w:r>
       <w:r>
         <w:t xml:space="preserve"> </w:t>
       </w:r>
-    </w:p>
-    <w:p>
-      <w:r>
-        <w:t xml:space="preserve">Finally, </w:t>
-      </w:r>
-      <w:r>
-        <w:t xml:space="preserve">we paired meditation and control subjects. These matched pairs can be obtained using the program </w:t>
+      <w:r>
+        <w:t>which enables us to do pairwise comparisons</w:t>
+      </w:r>
+      <w:r>
+        <w:t xml:space="preserve">. These matched pairs can be obtained using the program </w:t>
       </w:r>
       <w:r>
         <w:rPr>
@@ -156,14 +206,43 @@
       <w:r>
         <w:t>.</w:t>
       </w:r>
-    </w:p>
-    <w:p>
-      <w:pPr>
-        <w:jc w:val="both"/>
-      </w:pPr>
-      <w:r>
+      <w:r>
+        <w:t xml:space="preserve"> The rationale is explained in the program itself </w:t>
+      </w:r>
+      <w:proofErr w:type="gramStart"/>
+      <w:r>
+        <w:t>and also</w:t>
+      </w:r>
+      <w:proofErr w:type="gramEnd"/>
+      <w:r>
+        <w:t xml:space="preserve"> below.</w:t>
+      </w:r>
+      <w:r>
+        <w:t xml:space="preserve"> From this, we get 32 pairs (18 males and 14 females)</w:t>
+      </w:r>
+      <w:r>
+        <w:t>.</w:t>
+      </w:r>
+    </w:p>
+    <w:p>
+      <w:pPr>
+        <w:jc w:val="both"/>
+      </w:pPr>
+    </w:p>
+    <w:p>
+      <w:r>
+        <w:br w:type="page"/>
+      </w:r>
+    </w:p>
+    <w:p>
+      <w:pPr>
+        <w:jc w:val="both"/>
+      </w:pPr>
+      <w:r>
+        <w:lastRenderedPageBreak/>
         <w:t xml:space="preserve">The list shown below is obtained when we run the program </w:t>
       </w:r>
+      <w:proofErr w:type="spellStart"/>
       <w:r>
         <w:rPr>
           <w:i/>
@@ -171,8 +250,17 @@
         </w:rPr>
         <w:t>runGetMatchedSubjectList</w:t>
       </w:r>
-      <w:r>
-        <w:t xml:space="preserve"> with ageLim set to 1.</w:t>
+      <w:proofErr w:type="spellEnd"/>
+      <w:r>
+        <w:t xml:space="preserve"> with </w:t>
+      </w:r>
+      <w:proofErr w:type="spellStart"/>
+      <w:r>
+        <w:t>ageLim</w:t>
+      </w:r>
+      <w:proofErr w:type="spellEnd"/>
+      <w:r>
+        <w:t xml:space="preserve"> set to 1.</w:t>
       </w:r>
       <w:r>
         <w:t xml:space="preserve"> This program lists all the control subjects for each meditator</w:t>
@@ -181,7 +269,15 @@
         <w:t xml:space="preserve"> who have within 1 year of age difference</w:t>
       </w:r>
       <w:r>
-        <w:t>. Each entry is further specified by 4 numbers – age, gender, years of education and menstrual phase (days from the first day of last cycle; set to NaN for males and 0 for females who have reached menopause).</w:t>
+        <w:t xml:space="preserve">. Each entry is further specified by 4 numbers – age, gender, years of education and menstrual phase (days from the first day of last cycle; set to </w:t>
+      </w:r>
+      <w:proofErr w:type="spellStart"/>
+      <w:r>
+        <w:t>NaN</w:t>
+      </w:r>
+      <w:proofErr w:type="spellEnd"/>
+      <w:r>
+        <w:t xml:space="preserve"> for males and 0 for females who have reached menopause).</w:t>
       </w:r>
     </w:p>
     <w:p>
@@ -307,7 +403,28 @@
         <w:jc w:val="both"/>
       </w:pPr>
       <w:r>
-        <w:t xml:space="preserve">For two male subjects, there was no control within 1 year. Hence, a control with 2 years of difference was chosen. These two entries are highlighted in </w:t>
+        <w:t xml:space="preserve">For two male subjects, there was no control within 1 year. Hence, a control with 2 years of difference was chosen. </w:t>
+      </w:r>
+      <w:r>
+        <w:t xml:space="preserve">For one female subject, a </w:t>
+      </w:r>
+      <w:r>
+        <w:t>2-year</w:t>
+      </w:r>
+      <w:r>
+        <w:t xml:space="preserve"> older control had to be chosen because the better age matched control had too many bad electrodes.</w:t>
+      </w:r>
+      <w:r>
+        <w:t xml:space="preserve"> </w:t>
+      </w:r>
+      <w:r>
+        <w:t>These t</w:t>
+      </w:r>
+      <w:r>
+        <w:t>hree</w:t>
+      </w:r>
+      <w:r>
+        <w:t xml:space="preserve"> entries are highlighted in </w:t>
       </w:r>
       <w:r>
         <w:rPr>
@@ -317,6 +434,9 @@
       </w:r>
       <w:r>
         <w:t>.</w:t>
+      </w:r>
+      <w:r>
+        <w:t xml:space="preserve"> </w:t>
       </w:r>
     </w:p>
     <w:p>
@@ -392,7 +512,23 @@
           <w:sz w:val="20"/>
           <w:szCs w:val="20"/>
         </w:rPr>
-        <w:t>1: 019CKa (23,M,17,</w:t>
+        <w:t>1: 019CKa (</w:t>
+      </w:r>
+      <w:proofErr w:type="gramStart"/>
+      <w:r>
+        <w:rPr>
+          <w:sz w:val="20"/>
+          <w:szCs w:val="20"/>
+        </w:rPr>
+        <w:t>23,M</w:t>
+      </w:r>
+      <w:proofErr w:type="gramEnd"/>
+      <w:r>
+        <w:rPr>
+          <w:sz w:val="20"/>
+          <w:szCs w:val="20"/>
+        </w:rPr>
+        <w:t>,17,</w:t>
       </w:r>
       <w:r>
         <w:rPr>
@@ -414,7 +550,25 @@
           <w:szCs w:val="20"/>
           <w:highlight w:val="green"/>
         </w:rPr>
-        <w:t>022SSP (22,M,16,</w:t>
+        <w:t>022SSP (</w:t>
+      </w:r>
+      <w:proofErr w:type="gramStart"/>
+      <w:r>
+        <w:rPr>
+          <w:sz w:val="20"/>
+          <w:szCs w:val="20"/>
+          <w:highlight w:val="green"/>
+        </w:rPr>
+        <w:t>22,M</w:t>
+      </w:r>
+      <w:proofErr w:type="gramEnd"/>
+      <w:r>
+        <w:rPr>
+          <w:sz w:val="20"/>
+          <w:szCs w:val="20"/>
+          <w:highlight w:val="green"/>
+        </w:rPr>
+        <w:t>,16,</w:t>
       </w:r>
       <w:r>
         <w:rPr>
@@ -476,21 +630,53 @@
           <w:sz w:val="20"/>
           <w:szCs w:val="20"/>
         </w:rPr>
-        <w:t>2: 096MS (26,M,15,</w:t>
-      </w:r>
-      <w:r>
-        <w:rPr>
-          <w:sz w:val="20"/>
-          <w:szCs w:val="20"/>
-        </w:rPr>
-        <w:t>NaN</w:t>
-      </w:r>
-      <w:r>
-        <w:rPr>
-          <w:sz w:val="20"/>
-          <w:szCs w:val="20"/>
-        </w:rPr>
-        <w:t>). Control(s):  021PB (25,M,15,</w:t>
+        <w:t>2: 096MS (</w:t>
+      </w:r>
+      <w:proofErr w:type="gramStart"/>
+      <w:r>
+        <w:rPr>
+          <w:sz w:val="20"/>
+          <w:szCs w:val="20"/>
+        </w:rPr>
+        <w:t>26,M</w:t>
+      </w:r>
+      <w:proofErr w:type="gramEnd"/>
+      <w:r>
+        <w:rPr>
+          <w:sz w:val="20"/>
+          <w:szCs w:val="20"/>
+        </w:rPr>
+        <w:t>,15,</w:t>
+      </w:r>
+      <w:r>
+        <w:rPr>
+          <w:sz w:val="20"/>
+          <w:szCs w:val="20"/>
+        </w:rPr>
+        <w:t>NaN</w:t>
+      </w:r>
+      <w:r>
+        <w:rPr>
+          <w:sz w:val="20"/>
+          <w:szCs w:val="20"/>
+        </w:rPr>
+        <w:t>). Control(s):  021PB (</w:t>
+      </w:r>
+      <w:proofErr w:type="gramStart"/>
+      <w:r>
+        <w:rPr>
+          <w:sz w:val="20"/>
+          <w:szCs w:val="20"/>
+        </w:rPr>
+        <w:t>25,M</w:t>
+      </w:r>
+      <w:proofErr w:type="gramEnd"/>
+      <w:r>
+        <w:rPr>
+          <w:sz w:val="20"/>
+          <w:szCs w:val="20"/>
+        </w:rPr>
+        <w:t>,15,</w:t>
       </w:r>
       <w:r>
         <w:rPr>
@@ -560,21 +746,53 @@
           <w:sz w:val="20"/>
           <w:szCs w:val="20"/>
         </w:rPr>
-        <w:t>3: 040VS (27,M,17,</w:t>
-      </w:r>
-      <w:r>
-        <w:rPr>
-          <w:sz w:val="20"/>
-          <w:szCs w:val="20"/>
-        </w:rPr>
-        <w:t>NaN</w:t>
-      </w:r>
-      <w:r>
-        <w:rPr>
-          <w:sz w:val="20"/>
-          <w:szCs w:val="20"/>
-        </w:rPr>
-        <w:t>). Control(s):  026HM (26,M,16,</w:t>
+        <w:t>3: 040VS (</w:t>
+      </w:r>
+      <w:proofErr w:type="gramStart"/>
+      <w:r>
+        <w:rPr>
+          <w:sz w:val="20"/>
+          <w:szCs w:val="20"/>
+        </w:rPr>
+        <w:t>27,M</w:t>
+      </w:r>
+      <w:proofErr w:type="gramEnd"/>
+      <w:r>
+        <w:rPr>
+          <w:sz w:val="20"/>
+          <w:szCs w:val="20"/>
+        </w:rPr>
+        <w:t>,17,</w:t>
+      </w:r>
+      <w:r>
+        <w:rPr>
+          <w:sz w:val="20"/>
+          <w:szCs w:val="20"/>
+        </w:rPr>
+        <w:t>NaN</w:t>
+      </w:r>
+      <w:r>
+        <w:rPr>
+          <w:sz w:val="20"/>
+          <w:szCs w:val="20"/>
+        </w:rPr>
+        <w:t>). Control(s):  026HM (</w:t>
+      </w:r>
+      <w:proofErr w:type="gramStart"/>
+      <w:r>
+        <w:rPr>
+          <w:sz w:val="20"/>
+          <w:szCs w:val="20"/>
+        </w:rPr>
+        <w:t>26,M</w:t>
+      </w:r>
+      <w:proofErr w:type="gramEnd"/>
+      <w:r>
+        <w:rPr>
+          <w:sz w:val="20"/>
+          <w:szCs w:val="20"/>
+        </w:rPr>
+        <w:t>,16,</w:t>
       </w:r>
       <w:r>
         <w:rPr>
@@ -658,21 +876,53 @@
           <w:sz w:val="20"/>
           <w:szCs w:val="20"/>
         </w:rPr>
-        <w:t>4: 012GK (28,M,15,</w:t>
-      </w:r>
-      <w:r>
-        <w:rPr>
-          <w:sz w:val="20"/>
-          <w:szCs w:val="20"/>
-        </w:rPr>
-        <w:t>NaN</w:t>
-      </w:r>
-      <w:r>
-        <w:rPr>
-          <w:sz w:val="20"/>
-          <w:szCs w:val="20"/>
-        </w:rPr>
-        <w:t>). Control(s):  075AD (29,M,23,</w:t>
+        <w:t>4: 012GK (</w:t>
+      </w:r>
+      <w:proofErr w:type="gramStart"/>
+      <w:r>
+        <w:rPr>
+          <w:sz w:val="20"/>
+          <w:szCs w:val="20"/>
+        </w:rPr>
+        <w:t>28,M</w:t>
+      </w:r>
+      <w:proofErr w:type="gramEnd"/>
+      <w:r>
+        <w:rPr>
+          <w:sz w:val="20"/>
+          <w:szCs w:val="20"/>
+        </w:rPr>
+        <w:t>,15,</w:t>
+      </w:r>
+      <w:r>
+        <w:rPr>
+          <w:sz w:val="20"/>
+          <w:szCs w:val="20"/>
+        </w:rPr>
+        <w:t>NaN</w:t>
+      </w:r>
+      <w:r>
+        <w:rPr>
+          <w:sz w:val="20"/>
+          <w:szCs w:val="20"/>
+        </w:rPr>
+        <w:t>). Control(s):  075AD (</w:t>
+      </w:r>
+      <w:proofErr w:type="gramStart"/>
+      <w:r>
+        <w:rPr>
+          <w:sz w:val="20"/>
+          <w:szCs w:val="20"/>
+        </w:rPr>
+        <w:t>29,M</w:t>
+      </w:r>
+      <w:proofErr w:type="gramEnd"/>
+      <w:r>
+        <w:rPr>
+          <w:sz w:val="20"/>
+          <w:szCs w:val="20"/>
+        </w:rPr>
+        <w:t>,23,</w:t>
       </w:r>
       <w:r>
         <w:rPr>
@@ -763,7 +1013,23 @@
           <w:sz w:val="20"/>
           <w:szCs w:val="20"/>
         </w:rPr>
-        <w:t>5: 095KM (30,M,15,</w:t>
+        <w:t>5: 095KM (</w:t>
+      </w:r>
+      <w:proofErr w:type="gramStart"/>
+      <w:r>
+        <w:rPr>
+          <w:sz w:val="20"/>
+          <w:szCs w:val="20"/>
+        </w:rPr>
+        <w:t>30,M</w:t>
+      </w:r>
+      <w:proofErr w:type="gramEnd"/>
+      <w:r>
+        <w:rPr>
+          <w:sz w:val="20"/>
+          <w:szCs w:val="20"/>
+        </w:rPr>
+        <w:t>,15,</w:t>
       </w:r>
       <w:r>
         <w:rPr>
@@ -785,7 +1051,25 @@
           <w:szCs w:val="20"/>
           <w:highlight w:val="green"/>
         </w:rPr>
-        <w:t>075AD (29,M,23,</w:t>
+        <w:t>075AD (</w:t>
+      </w:r>
+      <w:proofErr w:type="gramStart"/>
+      <w:r>
+        <w:rPr>
+          <w:sz w:val="20"/>
+          <w:szCs w:val="20"/>
+          <w:highlight w:val="green"/>
+        </w:rPr>
+        <w:t>29,M</w:t>
+      </w:r>
+      <w:proofErr w:type="gramEnd"/>
+      <w:r>
+        <w:rPr>
+          <w:sz w:val="20"/>
+          <w:szCs w:val="20"/>
+          <w:highlight w:val="green"/>
+        </w:rPr>
+        <w:t>,23,</w:t>
       </w:r>
       <w:r>
         <w:rPr>
@@ -864,7 +1148,23 @@
           <w:sz w:val="20"/>
           <w:szCs w:val="20"/>
         </w:rPr>
-        <w:t>6: 051RA (31,M,17,</w:t>
+        <w:t>6: 051RA (</w:t>
+      </w:r>
+      <w:proofErr w:type="gramStart"/>
+      <w:r>
+        <w:rPr>
+          <w:sz w:val="20"/>
+          <w:szCs w:val="20"/>
+        </w:rPr>
+        <w:t>31,M</w:t>
+      </w:r>
+      <w:proofErr w:type="gramEnd"/>
+      <w:r>
+        <w:rPr>
+          <w:sz w:val="20"/>
+          <w:szCs w:val="20"/>
+        </w:rPr>
+        <w:t>,17,</w:t>
       </w:r>
       <w:r>
         <w:rPr>
@@ -886,7 +1186,25 @@
           <w:szCs w:val="20"/>
           <w:highlight w:val="green"/>
         </w:rPr>
-        <w:t>092KB (31,M,15,</w:t>
+        <w:t>092KB (</w:t>
+      </w:r>
+      <w:proofErr w:type="gramStart"/>
+      <w:r>
+        <w:rPr>
+          <w:sz w:val="20"/>
+          <w:szCs w:val="20"/>
+          <w:highlight w:val="green"/>
+        </w:rPr>
+        <w:t>31,M</w:t>
+      </w:r>
+      <w:proofErr w:type="gramEnd"/>
+      <w:r>
+        <w:rPr>
+          <w:sz w:val="20"/>
+          <w:szCs w:val="20"/>
+          <w:highlight w:val="green"/>
+        </w:rPr>
+        <w:t>,15,</w:t>
       </w:r>
       <w:r>
         <w:rPr>
@@ -919,7 +1237,23 @@
           <w:sz w:val="20"/>
           <w:szCs w:val="20"/>
         </w:rPr>
-        <w:t>7: 090AV (32,M,15,</w:t>
+        <w:t>7: 090AV (</w:t>
+      </w:r>
+      <w:proofErr w:type="gramStart"/>
+      <w:r>
+        <w:rPr>
+          <w:sz w:val="20"/>
+          <w:szCs w:val="20"/>
+        </w:rPr>
+        <w:t>32,M</w:t>
+      </w:r>
+      <w:proofErr w:type="gramEnd"/>
+      <w:r>
+        <w:rPr>
+          <w:sz w:val="20"/>
+          <w:szCs w:val="20"/>
+        </w:rPr>
+        <w:t>,15,</w:t>
       </w:r>
       <w:r>
         <w:rPr>
@@ -941,7 +1275,25 @@
           <w:szCs w:val="20"/>
           <w:highlight w:val="green"/>
         </w:rPr>
-        <w:t>028HB (33,M,18,</w:t>
+        <w:t>028HB (</w:t>
+      </w:r>
+      <w:proofErr w:type="gramStart"/>
+      <w:r>
+        <w:rPr>
+          <w:sz w:val="20"/>
+          <w:szCs w:val="20"/>
+          <w:highlight w:val="green"/>
+        </w:rPr>
+        <w:t>33,M</w:t>
+      </w:r>
+      <w:proofErr w:type="gramEnd"/>
+      <w:r>
+        <w:rPr>
+          <w:sz w:val="20"/>
+          <w:szCs w:val="20"/>
+          <w:highlight w:val="green"/>
+        </w:rPr>
+        <w:t>,18,</w:t>
       </w:r>
       <w:r>
         <w:rPr>
@@ -1010,8 +1362,23 @@
           <w:sz w:val="20"/>
           <w:szCs w:val="20"/>
         </w:rPr>
-        <w:lastRenderedPageBreak/>
-        <w:t>8: 054MP (35,M,17,</w:t>
+        <w:t>8: 054MP (</w:t>
+      </w:r>
+      <w:proofErr w:type="gramStart"/>
+      <w:r>
+        <w:rPr>
+          <w:sz w:val="20"/>
+          <w:szCs w:val="20"/>
+        </w:rPr>
+        <w:t>35,M</w:t>
+      </w:r>
+      <w:proofErr w:type="gramEnd"/>
+      <w:r>
+        <w:rPr>
+          <w:sz w:val="20"/>
+          <w:szCs w:val="20"/>
+        </w:rPr>
+        <w:t>,17,</w:t>
       </w:r>
       <w:r>
         <w:rPr>
@@ -1033,7 +1400,25 @@
           <w:szCs w:val="20"/>
           <w:highlight w:val="green"/>
         </w:rPr>
-        <w:t>043AK (34,M,18,</w:t>
+        <w:t>043AK (</w:t>
+      </w:r>
+      <w:proofErr w:type="gramStart"/>
+      <w:r>
+        <w:rPr>
+          <w:sz w:val="20"/>
+          <w:szCs w:val="20"/>
+          <w:highlight w:val="green"/>
+        </w:rPr>
+        <w:t>34,M</w:t>
+      </w:r>
+      <w:proofErr w:type="gramEnd"/>
+      <w:r>
+        <w:rPr>
+          <w:sz w:val="20"/>
+          <w:szCs w:val="20"/>
+          <w:highlight w:val="green"/>
+        </w:rPr>
+        <w:t>,18,</w:t>
       </w:r>
       <w:r>
         <w:rPr>
@@ -1102,7 +1487,23 @@
           <w:sz w:val="20"/>
           <w:szCs w:val="20"/>
         </w:rPr>
-        <w:t>9: 015RK (37,M,15,</w:t>
+        <w:t>9: 015RK (</w:t>
+      </w:r>
+      <w:proofErr w:type="gramStart"/>
+      <w:r>
+        <w:rPr>
+          <w:sz w:val="20"/>
+          <w:szCs w:val="20"/>
+        </w:rPr>
+        <w:t>37,M</w:t>
+      </w:r>
+      <w:proofErr w:type="gramEnd"/>
+      <w:r>
+        <w:rPr>
+          <w:sz w:val="20"/>
+          <w:szCs w:val="20"/>
+        </w:rPr>
+        <w:t>,15,</w:t>
       </w:r>
       <w:r>
         <w:rPr>
@@ -1124,22 +1525,40 @@
           <w:szCs w:val="20"/>
           <w:highlight w:val="magenta"/>
         </w:rPr>
-        <w:t>[Special case: 098GS (35,M,13,</w:t>
-      </w:r>
+        <w:t>[Special case: 098GS (</w:t>
+      </w:r>
+      <w:proofErr w:type="gramStart"/>
       <w:r>
         <w:rPr>
           <w:sz w:val="20"/>
           <w:szCs w:val="20"/>
           <w:highlight w:val="magenta"/>
         </w:rPr>
-        <w:t>NaN</w:t>
-      </w:r>
+        <w:t>35,M</w:t>
+      </w:r>
+      <w:proofErr w:type="gramEnd"/>
       <w:r>
         <w:rPr>
           <w:sz w:val="20"/>
           <w:szCs w:val="20"/>
           <w:highlight w:val="magenta"/>
         </w:rPr>
+        <w:t>,13,</w:t>
+      </w:r>
+      <w:r>
+        <w:rPr>
+          <w:sz w:val="20"/>
+          <w:szCs w:val="20"/>
+          <w:highlight w:val="magenta"/>
+        </w:rPr>
+        <w:t>NaN</w:t>
+      </w:r>
+      <w:r>
+        <w:rPr>
+          <w:sz w:val="20"/>
+          <w:szCs w:val="20"/>
+          <w:highlight w:val="magenta"/>
+        </w:rPr>
         <w:t>) used even though age difference is -2 years because otherwise there is no control for 015RK]</w:t>
       </w:r>
     </w:p>
@@ -1157,7 +1576,23 @@
           <w:sz w:val="20"/>
           <w:szCs w:val="20"/>
         </w:rPr>
-        <w:t>10: 038DK (38,M,10,</w:t>
+        <w:t>10: 038DK (</w:t>
+      </w:r>
+      <w:proofErr w:type="gramStart"/>
+      <w:r>
+        <w:rPr>
+          <w:sz w:val="20"/>
+          <w:szCs w:val="20"/>
+        </w:rPr>
+        <w:t>38,M</w:t>
+      </w:r>
+      <w:proofErr w:type="gramEnd"/>
+      <w:r>
+        <w:rPr>
+          <w:sz w:val="20"/>
+          <w:szCs w:val="20"/>
+        </w:rPr>
+        <w:t>,10,</w:t>
       </w:r>
       <w:r>
         <w:rPr>
@@ -1179,7 +1614,25 @@
           <w:szCs w:val="20"/>
           <w:highlight w:val="green"/>
         </w:rPr>
-        <w:t>071GK (39,M,17,</w:t>
+        <w:t>071GK (</w:t>
+      </w:r>
+      <w:proofErr w:type="gramStart"/>
+      <w:r>
+        <w:rPr>
+          <w:sz w:val="20"/>
+          <w:szCs w:val="20"/>
+          <w:highlight w:val="green"/>
+        </w:rPr>
+        <w:t>39,M</w:t>
+      </w:r>
+      <w:proofErr w:type="gramEnd"/>
+      <w:r>
+        <w:rPr>
+          <w:sz w:val="20"/>
+          <w:szCs w:val="20"/>
+          <w:highlight w:val="green"/>
+        </w:rPr>
+        <w:t>,17,</w:t>
       </w:r>
       <w:r>
         <w:rPr>
@@ -1222,21 +1675,53 @@
           <w:sz w:val="20"/>
           <w:szCs w:val="20"/>
         </w:rPr>
-        <w:t>11: 041AG (41,M,12,</w:t>
-      </w:r>
-      <w:r>
-        <w:rPr>
-          <w:sz w:val="20"/>
-          <w:szCs w:val="20"/>
-        </w:rPr>
-        <w:t>NaN</w:t>
-      </w:r>
-      <w:r>
-        <w:rPr>
-          <w:sz w:val="20"/>
-          <w:szCs w:val="20"/>
-        </w:rPr>
-        <w:t>). Control(s):  003S (42,M,23,</w:t>
+        <w:t>11: 041AG (</w:t>
+      </w:r>
+      <w:proofErr w:type="gramStart"/>
+      <w:r>
+        <w:rPr>
+          <w:sz w:val="20"/>
+          <w:szCs w:val="20"/>
+        </w:rPr>
+        <w:t>41,M</w:t>
+      </w:r>
+      <w:proofErr w:type="gramEnd"/>
+      <w:r>
+        <w:rPr>
+          <w:sz w:val="20"/>
+          <w:szCs w:val="20"/>
+        </w:rPr>
+        <w:t>,12,</w:t>
+      </w:r>
+      <w:r>
+        <w:rPr>
+          <w:sz w:val="20"/>
+          <w:szCs w:val="20"/>
+        </w:rPr>
+        <w:t>NaN</w:t>
+      </w:r>
+      <w:r>
+        <w:rPr>
+          <w:sz w:val="20"/>
+          <w:szCs w:val="20"/>
+        </w:rPr>
+        <w:t>). Control(s):  003S (</w:t>
+      </w:r>
+      <w:proofErr w:type="gramStart"/>
+      <w:r>
+        <w:rPr>
+          <w:sz w:val="20"/>
+          <w:szCs w:val="20"/>
+        </w:rPr>
+        <w:t>42,M</w:t>
+      </w:r>
+      <w:proofErr w:type="gramEnd"/>
+      <w:r>
+        <w:rPr>
+          <w:sz w:val="20"/>
+          <w:szCs w:val="20"/>
+        </w:rPr>
+        <w:t>,23,</w:t>
       </w:r>
       <w:r>
         <w:rPr>
@@ -1306,21 +1791,53 @@
           <w:sz w:val="20"/>
           <w:szCs w:val="20"/>
         </w:rPr>
-        <w:t>12: 053DR (43,M,12,</w:t>
-      </w:r>
-      <w:r>
-        <w:rPr>
-          <w:sz w:val="20"/>
-          <w:szCs w:val="20"/>
-        </w:rPr>
-        <w:t>NaN</w:t>
-      </w:r>
-      <w:r>
-        <w:rPr>
-          <w:sz w:val="20"/>
-          <w:szCs w:val="20"/>
-        </w:rPr>
-        <w:t>). Control(s):  003S (42,M,23,</w:t>
+        <w:t>12: 053DR (</w:t>
+      </w:r>
+      <w:proofErr w:type="gramStart"/>
+      <w:r>
+        <w:rPr>
+          <w:sz w:val="20"/>
+          <w:szCs w:val="20"/>
+        </w:rPr>
+        <w:t>43,M</w:t>
+      </w:r>
+      <w:proofErr w:type="gramEnd"/>
+      <w:r>
+        <w:rPr>
+          <w:sz w:val="20"/>
+          <w:szCs w:val="20"/>
+        </w:rPr>
+        <w:t>,12,</w:t>
+      </w:r>
+      <w:r>
+        <w:rPr>
+          <w:sz w:val="20"/>
+          <w:szCs w:val="20"/>
+        </w:rPr>
+        <w:t>NaN</w:t>
+      </w:r>
+      <w:r>
+        <w:rPr>
+          <w:sz w:val="20"/>
+          <w:szCs w:val="20"/>
+        </w:rPr>
+        <w:t>). Control(s):  003S (</w:t>
+      </w:r>
+      <w:proofErr w:type="gramStart"/>
+      <w:r>
+        <w:rPr>
+          <w:sz w:val="20"/>
+          <w:szCs w:val="20"/>
+        </w:rPr>
+        <w:t>42,M</w:t>
+      </w:r>
+      <w:proofErr w:type="gramEnd"/>
+      <w:r>
+        <w:rPr>
+          <w:sz w:val="20"/>
+          <w:szCs w:val="20"/>
+        </w:rPr>
+        <w:t>,23,</w:t>
       </w:r>
       <w:r>
         <w:rPr>
@@ -1390,7 +1907,23 @@
           <w:sz w:val="20"/>
           <w:szCs w:val="20"/>
         </w:rPr>
-        <w:t>13: 045SP (47,M,12,</w:t>
+        <w:t>13: 045SP (</w:t>
+      </w:r>
+      <w:proofErr w:type="gramStart"/>
+      <w:r>
+        <w:rPr>
+          <w:sz w:val="20"/>
+          <w:szCs w:val="20"/>
+        </w:rPr>
+        <w:t>47,M</w:t>
+      </w:r>
+      <w:proofErr w:type="gramEnd"/>
+      <w:r>
+        <w:rPr>
+          <w:sz w:val="20"/>
+          <w:szCs w:val="20"/>
+        </w:rPr>
+        <w:t>,12,</w:t>
       </w:r>
       <w:r>
         <w:rPr>
@@ -1412,7 +1945,25 @@
           <w:szCs w:val="20"/>
           <w:highlight w:val="green"/>
         </w:rPr>
-        <w:t>078BM (48,M,24,</w:t>
+        <w:t>078BM (</w:t>
+      </w:r>
+      <w:proofErr w:type="gramStart"/>
+      <w:r>
+        <w:rPr>
+          <w:sz w:val="20"/>
+          <w:szCs w:val="20"/>
+          <w:highlight w:val="green"/>
+        </w:rPr>
+        <w:t>48,M</w:t>
+      </w:r>
+      <w:proofErr w:type="gramEnd"/>
+      <w:r>
+        <w:rPr>
+          <w:sz w:val="20"/>
+          <w:szCs w:val="20"/>
+          <w:highlight w:val="green"/>
+        </w:rPr>
+        <w:t>,24,</w:t>
       </w:r>
       <w:r>
         <w:rPr>
@@ -1445,7 +1996,23 @@
           <w:sz w:val="20"/>
           <w:szCs w:val="20"/>
         </w:rPr>
-        <w:t>14: 025RK (49,M,9,</w:t>
+        <w:t>14: 025RK (</w:t>
+      </w:r>
+      <w:proofErr w:type="gramStart"/>
+      <w:r>
+        <w:rPr>
+          <w:sz w:val="20"/>
+          <w:szCs w:val="20"/>
+        </w:rPr>
+        <w:t>49,M</w:t>
+      </w:r>
+      <w:proofErr w:type="gramEnd"/>
+      <w:r>
+        <w:rPr>
+          <w:sz w:val="20"/>
+          <w:szCs w:val="20"/>
+        </w:rPr>
+        <w:t>,9,</w:t>
       </w:r>
       <w:r>
         <w:rPr>
@@ -1467,7 +2034,25 @@
           <w:szCs w:val="20"/>
           <w:highlight w:val="green"/>
         </w:rPr>
-        <w:t>070TB (49,M,24,</w:t>
+        <w:t>070TB (</w:t>
+      </w:r>
+      <w:proofErr w:type="gramStart"/>
+      <w:r>
+        <w:rPr>
+          <w:sz w:val="20"/>
+          <w:szCs w:val="20"/>
+          <w:highlight w:val="green"/>
+        </w:rPr>
+        <w:t>49,M</w:t>
+      </w:r>
+      <w:proofErr w:type="gramEnd"/>
+      <w:r>
+        <w:rPr>
+          <w:sz w:val="20"/>
+          <w:szCs w:val="20"/>
+          <w:highlight w:val="green"/>
+        </w:rPr>
+        <w:t>,24,</w:t>
       </w:r>
       <w:r>
         <w:rPr>
@@ -1560,21 +2145,53 @@
           <w:sz w:val="20"/>
           <w:szCs w:val="20"/>
         </w:rPr>
-        <w:t>15: 035SS (50,M,12,</w:t>
-      </w:r>
-      <w:r>
-        <w:rPr>
-          <w:sz w:val="20"/>
-          <w:szCs w:val="20"/>
-        </w:rPr>
-        <w:t>NaN</w:t>
-      </w:r>
-      <w:r>
-        <w:rPr>
-          <w:sz w:val="20"/>
-          <w:szCs w:val="20"/>
-        </w:rPr>
-        <w:t>). Control(s):  048RU (51,M,NaN,</w:t>
+        <w:t>15: 035SS (</w:t>
+      </w:r>
+      <w:proofErr w:type="gramStart"/>
+      <w:r>
+        <w:rPr>
+          <w:sz w:val="20"/>
+          <w:szCs w:val="20"/>
+        </w:rPr>
+        <w:t>50,M</w:t>
+      </w:r>
+      <w:proofErr w:type="gramEnd"/>
+      <w:r>
+        <w:rPr>
+          <w:sz w:val="20"/>
+          <w:szCs w:val="20"/>
+        </w:rPr>
+        <w:t>,12,</w:t>
+      </w:r>
+      <w:r>
+        <w:rPr>
+          <w:sz w:val="20"/>
+          <w:szCs w:val="20"/>
+        </w:rPr>
+        <w:t>NaN</w:t>
+      </w:r>
+      <w:r>
+        <w:rPr>
+          <w:sz w:val="20"/>
+          <w:szCs w:val="20"/>
+        </w:rPr>
+        <w:t>). Control(s):  048RU (</w:t>
+      </w:r>
+      <w:proofErr w:type="gramStart"/>
+      <w:r>
+        <w:rPr>
+          <w:sz w:val="20"/>
+          <w:szCs w:val="20"/>
+        </w:rPr>
+        <w:t>51,M</w:t>
+      </w:r>
+      <w:proofErr w:type="gramEnd"/>
+      <w:r>
+        <w:rPr>
+          <w:sz w:val="20"/>
+          <w:szCs w:val="20"/>
+        </w:rPr>
+        <w:t>,NaN,</w:t>
       </w:r>
       <w:r>
         <w:rPr>
@@ -1658,7 +2275,23 @@
           <w:sz w:val="20"/>
           <w:szCs w:val="20"/>
         </w:rPr>
-        <w:t>16: 010AK (54,M,12</w:t>
+        <w:t>16: 010AK (</w:t>
+      </w:r>
+      <w:proofErr w:type="gramStart"/>
+      <w:r>
+        <w:rPr>
+          <w:sz w:val="20"/>
+          <w:szCs w:val="20"/>
+        </w:rPr>
+        <w:t>54,M</w:t>
+      </w:r>
+      <w:proofErr w:type="gramEnd"/>
+      <w:r>
+        <w:rPr>
+          <w:sz w:val="20"/>
+          <w:szCs w:val="20"/>
+        </w:rPr>
+        <w:t>,12</w:t>
       </w:r>
       <w:r>
         <w:rPr>
@@ -1680,7 +2313,25 @@
           <w:szCs w:val="20"/>
           <w:highlight w:val="green"/>
         </w:rPr>
-        <w:t>069MG (55,M,17,</w:t>
+        <w:t>069MG (</w:t>
+      </w:r>
+      <w:proofErr w:type="gramStart"/>
+      <w:r>
+        <w:rPr>
+          <w:sz w:val="20"/>
+          <w:szCs w:val="20"/>
+          <w:highlight w:val="green"/>
+        </w:rPr>
+        <w:t>55,M</w:t>
+      </w:r>
+      <w:proofErr w:type="gramEnd"/>
+      <w:r>
+        <w:rPr>
+          <w:sz w:val="20"/>
+          <w:szCs w:val="20"/>
+          <w:highlight w:val="green"/>
+        </w:rPr>
+        <w:t>,17,</w:t>
       </w:r>
       <w:r>
         <w:rPr>
@@ -1713,7 +2364,23 @@
           <w:sz w:val="20"/>
           <w:szCs w:val="20"/>
         </w:rPr>
-        <w:t>17: 044PN (54,M,15,</w:t>
+        <w:t>17: 044PN (</w:t>
+      </w:r>
+      <w:proofErr w:type="gramStart"/>
+      <w:r>
+        <w:rPr>
+          <w:sz w:val="20"/>
+          <w:szCs w:val="20"/>
+        </w:rPr>
+        <w:t>54,M</w:t>
+      </w:r>
+      <w:proofErr w:type="gramEnd"/>
+      <w:r>
+        <w:rPr>
+          <w:sz w:val="20"/>
+          <w:szCs w:val="20"/>
+        </w:rPr>
+        <w:t>,15,</w:t>
       </w:r>
       <w:r>
         <w:rPr>
@@ -1735,22 +2402,40 @@
           <w:sz w:val="20"/>
           <w:szCs w:val="20"/>
         </w:rPr>
-        <w:t>069MG (55,M,17,</w:t>
-      </w:r>
+        <w:t>069MG (</w:t>
+      </w:r>
+      <w:proofErr w:type="gramStart"/>
       <w:r>
         <w:rPr>
           <w:strike/>
           <w:sz w:val="20"/>
           <w:szCs w:val="20"/>
         </w:rPr>
-        <w:t>NaN</w:t>
-      </w:r>
+        <w:t>55,M</w:t>
+      </w:r>
+      <w:proofErr w:type="gramEnd"/>
       <w:r>
         <w:rPr>
           <w:strike/>
           <w:sz w:val="20"/>
           <w:szCs w:val="20"/>
         </w:rPr>
+        <w:t>,17,</w:t>
+      </w:r>
+      <w:r>
+        <w:rPr>
+          <w:strike/>
+          <w:sz w:val="20"/>
+          <w:szCs w:val="20"/>
+        </w:rPr>
+        <w:t>NaN</w:t>
+      </w:r>
+      <w:r>
+        <w:rPr>
+          <w:strike/>
+          <w:sz w:val="20"/>
+          <w:szCs w:val="20"/>
+        </w:rPr>
         <w:t>)</w:t>
       </w:r>
       <w:r>
@@ -1841,21 +2526,53 @@
           <w:sz w:val="20"/>
           <w:szCs w:val="20"/>
         </w:rPr>
-        <w:t>18: 046ME (62,M,15,</w:t>
-      </w:r>
-      <w:r>
-        <w:rPr>
-          <w:sz w:val="20"/>
-          <w:szCs w:val="20"/>
-        </w:rPr>
-        <w:t>NaN</w:t>
-      </w:r>
-      <w:r>
-        <w:rPr>
-          <w:sz w:val="20"/>
-          <w:szCs w:val="20"/>
-        </w:rPr>
-        <w:t>). Control(s):  068RV (61,M,NaN,</w:t>
+        <w:t>18: 046ME (</w:t>
+      </w:r>
+      <w:proofErr w:type="gramStart"/>
+      <w:r>
+        <w:rPr>
+          <w:sz w:val="20"/>
+          <w:szCs w:val="20"/>
+        </w:rPr>
+        <w:t>62,M</w:t>
+      </w:r>
+      <w:proofErr w:type="gramEnd"/>
+      <w:r>
+        <w:rPr>
+          <w:sz w:val="20"/>
+          <w:szCs w:val="20"/>
+        </w:rPr>
+        <w:t>,15,</w:t>
+      </w:r>
+      <w:r>
+        <w:rPr>
+          <w:sz w:val="20"/>
+          <w:szCs w:val="20"/>
+        </w:rPr>
+        <w:t>NaN</w:t>
+      </w:r>
+      <w:r>
+        <w:rPr>
+          <w:sz w:val="20"/>
+          <w:szCs w:val="20"/>
+        </w:rPr>
+        <w:t>). Control(s):  068RV (</w:t>
+      </w:r>
+      <w:proofErr w:type="gramStart"/>
+      <w:r>
+        <w:rPr>
+          <w:sz w:val="20"/>
+          <w:szCs w:val="20"/>
+        </w:rPr>
+        <w:t>61,M</w:t>
+      </w:r>
+      <w:proofErr w:type="gramEnd"/>
+      <w:r>
+        <w:rPr>
+          <w:sz w:val="20"/>
+          <w:szCs w:val="20"/>
+        </w:rPr>
+        <w:t>,NaN,</w:t>
       </w:r>
       <w:r>
         <w:rPr>
@@ -1928,7 +2645,23 @@
           <w:sz w:val="20"/>
           <w:szCs w:val="20"/>
         </w:rPr>
-        <w:t>19: 029KV (74,M,15,</w:t>
+        <w:t>19: 029KV (</w:t>
+      </w:r>
+      <w:proofErr w:type="gramStart"/>
+      <w:r>
+        <w:rPr>
+          <w:sz w:val="20"/>
+          <w:szCs w:val="20"/>
+        </w:rPr>
+        <w:t>74,M</w:t>
+      </w:r>
+      <w:proofErr w:type="gramEnd"/>
+      <w:r>
+        <w:rPr>
+          <w:sz w:val="20"/>
+          <w:szCs w:val="20"/>
+        </w:rPr>
+        <w:t>,15,</w:t>
       </w:r>
       <w:r>
         <w:rPr>
@@ -1974,18 +2707,29 @@
           <w:bCs/>
         </w:rPr>
       </w:pPr>
-      <w:r>
+    </w:p>
+    <w:p>
+      <w:pPr>
+        <w:pStyle w:val="NoSpacing"/>
+        <w:jc w:val="both"/>
         <w:rPr>
           <w:b/>
           <w:bCs/>
         </w:rPr>
-        <w:t>Fem</w:t>
-      </w:r>
+      </w:pPr>
       <w:r>
         <w:rPr>
           <w:b/>
           <w:bCs/>
         </w:rPr>
+        <w:lastRenderedPageBreak/>
+        <w:t>Fem</w:t>
+      </w:r>
+      <w:r>
+        <w:rPr>
+          <w:b/>
+          <w:bCs/>
+        </w:rPr>
         <w:t>ale subjects</w:t>
       </w:r>
     </w:p>
@@ -2013,47 +2757,49 @@
           <w:sz w:val="20"/>
           <w:szCs w:val="20"/>
         </w:rPr>
-        <w:t xml:space="preserve">20: 031BK (24,F,15,28). Control(s):  </w:t>
-      </w:r>
-      <w:r>
-        <w:rPr>
-          <w:sz w:val="20"/>
-          <w:szCs w:val="20"/>
-          <w:highlight w:val="green"/>
-        </w:rPr>
-        <w:t>081SN (23,F,17,18)</w:t>
-      </w:r>
-    </w:p>
-    <w:p>
-      <w:pPr>
-        <w:pStyle w:val="NoSpacing"/>
-        <w:jc w:val="both"/>
-        <w:rPr>
-          <w:sz w:val="20"/>
-          <w:szCs w:val="20"/>
-        </w:rPr>
-      </w:pPr>
-      <w:r>
-        <w:rPr>
-          <w:sz w:val="20"/>
-          <w:szCs w:val="20"/>
-        </w:rPr>
-        <w:t xml:space="preserve">21: 056PR (27,F,15,29). Control(s):  </w:t>
-      </w:r>
-      <w:r>
-        <w:rPr>
-          <w:sz w:val="20"/>
-          <w:szCs w:val="20"/>
-          <w:highlight w:val="green"/>
-        </w:rPr>
-        <w:t>073SK (26,F,16,31)</w:t>
-      </w:r>
-      <w:r>
-        <w:rPr>
-          <w:sz w:val="20"/>
-          <w:szCs w:val="20"/>
-        </w:rPr>
-        <w:t xml:space="preserve"> 086AB (28,F,22,38)</w:t>
+        <w:t>20: 031BK (</w:t>
+      </w:r>
+      <w:proofErr w:type="gramStart"/>
+      <w:r>
+        <w:rPr>
+          <w:sz w:val="20"/>
+          <w:szCs w:val="20"/>
+        </w:rPr>
+        <w:t>24,F</w:t>
+      </w:r>
+      <w:proofErr w:type="gramEnd"/>
+      <w:r>
+        <w:rPr>
+          <w:sz w:val="20"/>
+          <w:szCs w:val="20"/>
+        </w:rPr>
+        <w:t xml:space="preserve">,15,28). Control(s):  </w:t>
+      </w:r>
+      <w:r>
+        <w:rPr>
+          <w:strike/>
+          <w:sz w:val="20"/>
+          <w:szCs w:val="20"/>
+        </w:rPr>
+        <w:t>081SN (</w:t>
+      </w:r>
+      <w:proofErr w:type="gramStart"/>
+      <w:r>
+        <w:rPr>
+          <w:strike/>
+          <w:sz w:val="20"/>
+          <w:szCs w:val="20"/>
+        </w:rPr>
+        <w:t>23,F</w:t>
+      </w:r>
+      <w:proofErr w:type="gramEnd"/>
+      <w:r>
+        <w:rPr>
+          <w:strike/>
+          <w:sz w:val="20"/>
+          <w:szCs w:val="20"/>
+        </w:rPr>
+        <w:t>,17,18)</w:t>
       </w:r>
       <w:r>
         <w:rPr>
@@ -2066,8 +2812,303 @@
         <w:rPr>
           <w:sz w:val="20"/>
           <w:szCs w:val="20"/>
+          <w:highlight w:val="magenta"/>
+        </w:rPr>
+        <w:t>[Sp</w:t>
+      </w:r>
+      <w:r>
+        <w:rPr>
+          <w:sz w:val="20"/>
+          <w:szCs w:val="20"/>
+          <w:highlight w:val="magenta"/>
+        </w:rPr>
+        <w:t>ecial case</w:t>
+      </w:r>
+      <w:r>
+        <w:rPr>
+          <w:sz w:val="20"/>
+          <w:szCs w:val="20"/>
+          <w:highlight w:val="magenta"/>
+        </w:rPr>
+        <w:t xml:space="preserve">: </w:t>
+      </w:r>
+      <w:r>
+        <w:rPr>
+          <w:sz w:val="20"/>
+          <w:szCs w:val="20"/>
+          <w:highlight w:val="magenta"/>
+        </w:rPr>
+        <w:t>081SN was found to have too many bad electrodes, so we use 073SK instead even though the difference is two years</w:t>
+      </w:r>
+      <w:r>
+        <w:rPr>
+          <w:sz w:val="20"/>
+          <w:szCs w:val="20"/>
+          <w:highlight w:val="magenta"/>
+        </w:rPr>
+        <w:t>]</w:t>
+      </w:r>
+      <w:r>
+        <w:rPr>
+          <w:sz w:val="20"/>
+          <w:szCs w:val="20"/>
+        </w:rPr>
+        <w:t xml:space="preserve"> </w:t>
+      </w:r>
+    </w:p>
+    <w:p>
+      <w:pPr>
+        <w:pStyle w:val="NoSpacing"/>
+        <w:jc w:val="both"/>
+        <w:rPr>
+          <w:sz w:val="20"/>
+          <w:szCs w:val="20"/>
+        </w:rPr>
+      </w:pPr>
+      <w:r>
+        <w:rPr>
+          <w:sz w:val="20"/>
+          <w:szCs w:val="20"/>
+        </w:rPr>
+        <w:t>21: 056PR (</w:t>
+      </w:r>
+      <w:proofErr w:type="gramStart"/>
+      <w:r>
+        <w:rPr>
+          <w:sz w:val="20"/>
+          <w:szCs w:val="20"/>
+        </w:rPr>
+        <w:t>27,F</w:t>
+      </w:r>
+      <w:proofErr w:type="gramEnd"/>
+      <w:r>
+        <w:rPr>
+          <w:sz w:val="20"/>
+          <w:szCs w:val="20"/>
+        </w:rPr>
+        <w:t xml:space="preserve">,15,29). Control(s):  </w:t>
+      </w:r>
+      <w:r>
+        <w:rPr>
+          <w:sz w:val="20"/>
+          <w:szCs w:val="20"/>
+        </w:rPr>
+        <w:t>073SK (</w:t>
+      </w:r>
+      <w:proofErr w:type="gramStart"/>
+      <w:r>
+        <w:rPr>
+          <w:sz w:val="20"/>
+          <w:szCs w:val="20"/>
+        </w:rPr>
+        <w:t>26,F</w:t>
+      </w:r>
+      <w:proofErr w:type="gramEnd"/>
+      <w:r>
+        <w:rPr>
+          <w:sz w:val="20"/>
+          <w:szCs w:val="20"/>
+        </w:rPr>
+        <w:t>,16,31)</w:t>
+      </w:r>
+      <w:r>
+        <w:rPr>
+          <w:sz w:val="20"/>
+          <w:szCs w:val="20"/>
+        </w:rPr>
+        <w:t xml:space="preserve"> </w:t>
+      </w:r>
+      <w:r>
+        <w:rPr>
+          <w:sz w:val="20"/>
+          <w:szCs w:val="20"/>
+          <w:highlight w:val="green"/>
+        </w:rPr>
+        <w:t>086AB (28,F,22,38)</w:t>
+      </w:r>
+      <w:r>
+        <w:rPr>
+          <w:sz w:val="20"/>
+          <w:szCs w:val="20"/>
+        </w:rPr>
+        <w:t xml:space="preserve"> </w:t>
+      </w:r>
+      <w:r>
+        <w:rPr>
+          <w:sz w:val="20"/>
+          <w:szCs w:val="20"/>
           <w:highlight w:val="yellow"/>
         </w:rPr>
+        <w:t>[</w:t>
+      </w:r>
+      <w:r>
+        <w:rPr>
+          <w:sz w:val="20"/>
+          <w:szCs w:val="20"/>
+          <w:highlight w:val="yellow"/>
+        </w:rPr>
+        <w:t>073SK used above</w:t>
+      </w:r>
+      <w:r>
+        <w:rPr>
+          <w:sz w:val="20"/>
+          <w:szCs w:val="20"/>
+          <w:highlight w:val="yellow"/>
+        </w:rPr>
+        <w:t>]</w:t>
+      </w:r>
+    </w:p>
+    <w:p>
+      <w:pPr>
+        <w:pStyle w:val="NoSpacing"/>
+        <w:jc w:val="both"/>
+        <w:rPr>
+          <w:sz w:val="20"/>
+          <w:szCs w:val="20"/>
+        </w:rPr>
+      </w:pPr>
+    </w:p>
+    <w:p>
+      <w:pPr>
+        <w:pStyle w:val="NoSpacing"/>
+        <w:jc w:val="both"/>
+        <w:rPr>
+          <w:sz w:val="20"/>
+          <w:szCs w:val="20"/>
+        </w:rPr>
+      </w:pPr>
+      <w:r>
+        <w:rPr>
+          <w:sz w:val="20"/>
+          <w:szCs w:val="20"/>
+        </w:rPr>
+        <w:t>22: 052PR (</w:t>
+      </w:r>
+      <w:proofErr w:type="gramStart"/>
+      <w:r>
+        <w:rPr>
+          <w:sz w:val="20"/>
+          <w:szCs w:val="20"/>
+        </w:rPr>
+        <w:t>31,F</w:t>
+      </w:r>
+      <w:proofErr w:type="gramEnd"/>
+      <w:r>
+        <w:rPr>
+          <w:sz w:val="20"/>
+          <w:szCs w:val="20"/>
+        </w:rPr>
+        <w:t>,15,6). Control(s):  082MS (</w:t>
+      </w:r>
+      <w:proofErr w:type="gramStart"/>
+      <w:r>
+        <w:rPr>
+          <w:sz w:val="20"/>
+          <w:szCs w:val="20"/>
+        </w:rPr>
+        <w:t>31,F</w:t>
+      </w:r>
+      <w:proofErr w:type="gramEnd"/>
+      <w:r>
+        <w:rPr>
+          <w:sz w:val="20"/>
+          <w:szCs w:val="20"/>
+        </w:rPr>
+        <w:t xml:space="preserve">,18,23) </w:t>
+      </w:r>
+      <w:r>
+        <w:rPr>
+          <w:sz w:val="20"/>
+          <w:szCs w:val="20"/>
+          <w:highlight w:val="green"/>
+        </w:rPr>
+        <w:t>087KR (31,F,18,9)</w:t>
+      </w:r>
+      <w:r>
+        <w:rPr>
+          <w:sz w:val="20"/>
+          <w:szCs w:val="20"/>
+        </w:rPr>
+        <w:t xml:space="preserve"> </w:t>
+      </w:r>
+      <w:r>
+        <w:rPr>
+          <w:sz w:val="20"/>
+          <w:szCs w:val="20"/>
+          <w:highlight w:val="yellow"/>
+        </w:rPr>
+        <w:t>[MC]</w:t>
+      </w:r>
+    </w:p>
+    <w:p>
+      <w:pPr>
+        <w:pStyle w:val="NoSpacing"/>
+        <w:jc w:val="both"/>
+        <w:rPr>
+          <w:sz w:val="20"/>
+          <w:szCs w:val="20"/>
+        </w:rPr>
+      </w:pPr>
+      <w:r>
+        <w:rPr>
+          <w:sz w:val="20"/>
+          <w:szCs w:val="20"/>
+        </w:rPr>
+        <w:t>23: 059MS (</w:t>
+      </w:r>
+      <w:proofErr w:type="gramStart"/>
+      <w:r>
+        <w:rPr>
+          <w:sz w:val="20"/>
+          <w:szCs w:val="20"/>
+        </w:rPr>
+        <w:t>34,F</w:t>
+      </w:r>
+      <w:proofErr w:type="gramEnd"/>
+      <w:r>
+        <w:rPr>
+          <w:sz w:val="20"/>
+          <w:szCs w:val="20"/>
+        </w:rPr>
+        <w:t>,22,26). Control(s):  064PK (</w:t>
+      </w:r>
+      <w:proofErr w:type="gramStart"/>
+      <w:r>
+        <w:rPr>
+          <w:sz w:val="20"/>
+          <w:szCs w:val="20"/>
+        </w:rPr>
+        <w:t>35,F</w:t>
+      </w:r>
+      <w:proofErr w:type="gramEnd"/>
+      <w:r>
+        <w:rPr>
+          <w:sz w:val="20"/>
+          <w:szCs w:val="20"/>
+        </w:rPr>
+        <w:t xml:space="preserve">,18,26) </w:t>
+      </w:r>
+      <w:r>
+        <w:rPr>
+          <w:sz w:val="20"/>
+          <w:szCs w:val="20"/>
+          <w:highlight w:val="green"/>
+        </w:rPr>
+        <w:t>102AS (35,F,22,34)</w:t>
+      </w:r>
+      <w:r>
+        <w:rPr>
+          <w:sz w:val="20"/>
+          <w:szCs w:val="20"/>
+        </w:rPr>
+        <w:t xml:space="preserve"> </w:t>
+      </w:r>
+      <w:r>
+        <w:rPr>
+          <w:sz w:val="20"/>
+          <w:szCs w:val="20"/>
+          <w:highlight w:val="yellow"/>
+        </w:rPr>
         <w:t>[Edu]</w:t>
       </w:r>
     </w:p>
@@ -2080,30 +3121,75 @@
           <w:szCs w:val="20"/>
         </w:rPr>
       </w:pPr>
-    </w:p>
-    <w:p>
-      <w:pPr>
-        <w:pStyle w:val="NoSpacing"/>
-        <w:jc w:val="both"/>
-        <w:rPr>
-          <w:sz w:val="20"/>
-          <w:szCs w:val="20"/>
-        </w:rPr>
-      </w:pPr>
-      <w:r>
-        <w:rPr>
-          <w:sz w:val="20"/>
-          <w:szCs w:val="20"/>
-        </w:rPr>
-        <w:t xml:space="preserve">22: 052PR (31,F,15,6). Control(s):  082MS (31,F,18,23) </w:t>
-      </w:r>
-      <w:r>
-        <w:rPr>
-          <w:sz w:val="20"/>
-          <w:szCs w:val="20"/>
-          <w:highlight w:val="green"/>
-        </w:rPr>
-        <w:t>087KR (31,F,18,9)</w:t>
+      <w:r>
+        <w:rPr>
+          <w:sz w:val="20"/>
+          <w:szCs w:val="20"/>
+        </w:rPr>
+        <w:t>24: 013AR (</w:t>
+      </w:r>
+      <w:proofErr w:type="gramStart"/>
+      <w:r>
+        <w:rPr>
+          <w:sz w:val="20"/>
+          <w:szCs w:val="20"/>
+        </w:rPr>
+        <w:t>35,F</w:t>
+      </w:r>
+      <w:proofErr w:type="gramEnd"/>
+      <w:r>
+        <w:rPr>
+          <w:sz w:val="20"/>
+          <w:szCs w:val="20"/>
+        </w:rPr>
+        <w:t>,15,</w:t>
+      </w:r>
+      <w:r>
+        <w:rPr>
+          <w:sz w:val="20"/>
+          <w:szCs w:val="20"/>
+        </w:rPr>
+        <w:t>NaN</w:t>
+      </w:r>
+      <w:r>
+        <w:rPr>
+          <w:sz w:val="20"/>
+          <w:szCs w:val="20"/>
+        </w:rPr>
+        <w:t xml:space="preserve">). Control(s):  </w:t>
+      </w:r>
+      <w:r>
+        <w:rPr>
+          <w:sz w:val="20"/>
+          <w:szCs w:val="20"/>
+          <w:highlight w:val="green"/>
+        </w:rPr>
+        <w:t>064PK (</w:t>
+      </w:r>
+      <w:proofErr w:type="gramStart"/>
+      <w:r>
+        <w:rPr>
+          <w:sz w:val="20"/>
+          <w:szCs w:val="20"/>
+          <w:highlight w:val="green"/>
+        </w:rPr>
+        <w:t>35,F</w:t>
+      </w:r>
+      <w:proofErr w:type="gramEnd"/>
+      <w:r>
+        <w:rPr>
+          <w:sz w:val="20"/>
+          <w:szCs w:val="20"/>
+          <w:highlight w:val="green"/>
+        </w:rPr>
+        <w:t>,18,26)</w:t>
+      </w:r>
+      <w:r>
+        <w:rPr>
+          <w:sz w:val="20"/>
+          <w:szCs w:val="20"/>
+        </w:rPr>
+        <w:t xml:space="preserve"> 102AS (35,F,22,34)</w:t>
       </w:r>
       <w:r>
         <w:rPr>
@@ -2118,32 +3204,71 @@
           <w:szCs w:val="20"/>
           <w:highlight w:val="yellow"/>
         </w:rPr>
-        <w:t>[MC]</w:t>
-      </w:r>
-    </w:p>
-    <w:p>
-      <w:pPr>
-        <w:pStyle w:val="NoSpacing"/>
-        <w:jc w:val="both"/>
-        <w:rPr>
-          <w:sz w:val="20"/>
-          <w:szCs w:val="20"/>
-        </w:rPr>
-      </w:pPr>
-      <w:r>
-        <w:rPr>
-          <w:sz w:val="20"/>
-          <w:szCs w:val="20"/>
-        </w:rPr>
-        <w:t xml:space="preserve">23: 059MS (34,F,22,26). Control(s):  064PK (35,F,18,26) </w:t>
-      </w:r>
-      <w:r>
-        <w:rPr>
-          <w:sz w:val="20"/>
-          <w:szCs w:val="20"/>
-          <w:highlight w:val="green"/>
-        </w:rPr>
-        <w:t>102AS (35,F,22,34)</w:t>
+        <w:t>[102AS used above]</w:t>
+      </w:r>
+    </w:p>
+    <w:p>
+      <w:pPr>
+        <w:pStyle w:val="NoSpacing"/>
+        <w:jc w:val="both"/>
+        <w:rPr>
+          <w:sz w:val="20"/>
+          <w:szCs w:val="20"/>
+        </w:rPr>
+      </w:pPr>
+      <w:r>
+        <w:rPr>
+          <w:sz w:val="20"/>
+          <w:szCs w:val="20"/>
+        </w:rPr>
+        <w:t>25: 074KS (</w:t>
+      </w:r>
+      <w:proofErr w:type="gramStart"/>
+      <w:r>
+        <w:rPr>
+          <w:sz w:val="20"/>
+          <w:szCs w:val="20"/>
+        </w:rPr>
+        <w:t>36,F</w:t>
+      </w:r>
+      <w:proofErr w:type="gramEnd"/>
+      <w:r>
+        <w:rPr>
+          <w:sz w:val="20"/>
+          <w:szCs w:val="20"/>
+        </w:rPr>
+        <w:t>,17,27). Control(s):  064PK (</w:t>
+      </w:r>
+      <w:proofErr w:type="gramStart"/>
+      <w:r>
+        <w:rPr>
+          <w:sz w:val="20"/>
+          <w:szCs w:val="20"/>
+        </w:rPr>
+        <w:t>35,F</w:t>
+      </w:r>
+      <w:proofErr w:type="gramEnd"/>
+      <w:r>
+        <w:rPr>
+          <w:sz w:val="20"/>
+          <w:szCs w:val="20"/>
+        </w:rPr>
+        <w:t xml:space="preserve">,18,26) </w:t>
+      </w:r>
+      <w:r>
+        <w:rPr>
+          <w:sz w:val="20"/>
+          <w:szCs w:val="20"/>
+          <w:highlight w:val="green"/>
+        </w:rPr>
+        <w:t>084AK (37,F,17,16)</w:t>
+      </w:r>
+      <w:r>
+        <w:rPr>
+          <w:sz w:val="20"/>
+          <w:szCs w:val="20"/>
+        </w:rPr>
+        <w:t xml:space="preserve"> 102AS (35,F,22,34)</w:t>
       </w:r>
       <w:r>
         <w:rPr>
@@ -2158,6 +3283,352 @@
           <w:szCs w:val="20"/>
           <w:highlight w:val="yellow"/>
         </w:rPr>
+        <w:t>[other two used above]</w:t>
+      </w:r>
+    </w:p>
+    <w:p>
+      <w:pPr>
+        <w:pStyle w:val="NoSpacing"/>
+        <w:jc w:val="both"/>
+        <w:rPr>
+          <w:sz w:val="20"/>
+          <w:szCs w:val="20"/>
+        </w:rPr>
+      </w:pPr>
+    </w:p>
+    <w:p>
+      <w:pPr>
+        <w:pStyle w:val="NoSpacing"/>
+        <w:jc w:val="both"/>
+        <w:rPr>
+          <w:sz w:val="20"/>
+          <w:szCs w:val="20"/>
+        </w:rPr>
+      </w:pPr>
+      <w:r>
+        <w:rPr>
+          <w:sz w:val="20"/>
+          <w:szCs w:val="20"/>
+        </w:rPr>
+        <w:t>26: 006SR (</w:t>
+      </w:r>
+      <w:proofErr w:type="gramStart"/>
+      <w:r>
+        <w:rPr>
+          <w:sz w:val="20"/>
+          <w:szCs w:val="20"/>
+        </w:rPr>
+        <w:t>41,F</w:t>
+      </w:r>
+      <w:proofErr w:type="gramEnd"/>
+      <w:r>
+        <w:rPr>
+          <w:sz w:val="20"/>
+          <w:szCs w:val="20"/>
+        </w:rPr>
+        <w:t xml:space="preserve">,17,13). Control(s):  </w:t>
+      </w:r>
+      <w:r>
+        <w:rPr>
+          <w:sz w:val="20"/>
+          <w:szCs w:val="20"/>
+          <w:highlight w:val="green"/>
+        </w:rPr>
+        <w:t>062MT (</w:t>
+      </w:r>
+      <w:proofErr w:type="gramStart"/>
+      <w:r>
+        <w:rPr>
+          <w:sz w:val="20"/>
+          <w:szCs w:val="20"/>
+          <w:highlight w:val="green"/>
+        </w:rPr>
+        <w:t>42,F</w:t>
+      </w:r>
+      <w:proofErr w:type="gramEnd"/>
+      <w:r>
+        <w:rPr>
+          <w:sz w:val="20"/>
+          <w:szCs w:val="20"/>
+          <w:highlight w:val="green"/>
+        </w:rPr>
+        <w:t>,18,25)</w:t>
+      </w:r>
+    </w:p>
+    <w:p>
+      <w:pPr>
+        <w:pStyle w:val="NoSpacing"/>
+        <w:jc w:val="both"/>
+        <w:rPr>
+          <w:sz w:val="20"/>
+          <w:szCs w:val="20"/>
+        </w:rPr>
+      </w:pPr>
+      <w:r>
+        <w:rPr>
+          <w:sz w:val="20"/>
+          <w:szCs w:val="20"/>
+        </w:rPr>
+        <w:t>27: 094SR (</w:t>
+      </w:r>
+      <w:proofErr w:type="gramStart"/>
+      <w:r>
+        <w:rPr>
+          <w:sz w:val="20"/>
+          <w:szCs w:val="20"/>
+        </w:rPr>
+        <w:t>45,F</w:t>
+      </w:r>
+      <w:proofErr w:type="gramEnd"/>
+      <w:r>
+        <w:rPr>
+          <w:sz w:val="20"/>
+          <w:szCs w:val="20"/>
+        </w:rPr>
+        <w:t xml:space="preserve">,15,0). Control(s):  </w:t>
+      </w:r>
+      <w:r>
+        <w:rPr>
+          <w:sz w:val="20"/>
+          <w:szCs w:val="20"/>
+          <w:highlight w:val="green"/>
+        </w:rPr>
+        <w:t>049KK (</w:t>
+      </w:r>
+      <w:proofErr w:type="gramStart"/>
+      <w:r>
+        <w:rPr>
+          <w:sz w:val="20"/>
+          <w:szCs w:val="20"/>
+          <w:highlight w:val="green"/>
+        </w:rPr>
+        <w:t>46,F</w:t>
+      </w:r>
+      <w:proofErr w:type="gramEnd"/>
+      <w:r>
+        <w:rPr>
+          <w:sz w:val="20"/>
+          <w:szCs w:val="20"/>
+          <w:highlight w:val="green"/>
+        </w:rPr>
+        <w:t>,15,0)</w:t>
+      </w:r>
+    </w:p>
+    <w:p>
+      <w:pPr>
+        <w:pStyle w:val="NoSpacing"/>
+        <w:jc w:val="both"/>
+        <w:rPr>
+          <w:sz w:val="20"/>
+          <w:szCs w:val="20"/>
+        </w:rPr>
+      </w:pPr>
+      <w:r>
+        <w:rPr>
+          <w:sz w:val="20"/>
+          <w:szCs w:val="20"/>
+          <w:highlight w:val="red"/>
+        </w:rPr>
+        <w:t>28: 036MS (</w:t>
+      </w:r>
+      <w:proofErr w:type="gramStart"/>
+      <w:r>
+        <w:rPr>
+          <w:sz w:val="20"/>
+          <w:szCs w:val="20"/>
+          <w:highlight w:val="red"/>
+        </w:rPr>
+        <w:t>47,F</w:t>
+      </w:r>
+      <w:proofErr w:type="gramEnd"/>
+      <w:r>
+        <w:rPr>
+          <w:sz w:val="20"/>
+          <w:szCs w:val="20"/>
+          <w:highlight w:val="red"/>
+        </w:rPr>
+        <w:t>,10,0). Control(s):  049KK (</w:t>
+      </w:r>
+      <w:proofErr w:type="gramStart"/>
+      <w:r>
+        <w:rPr>
+          <w:sz w:val="20"/>
+          <w:szCs w:val="20"/>
+          <w:highlight w:val="red"/>
+        </w:rPr>
+        <w:t>46,F</w:t>
+      </w:r>
+      <w:proofErr w:type="gramEnd"/>
+      <w:r>
+        <w:rPr>
+          <w:sz w:val="20"/>
+          <w:szCs w:val="20"/>
+          <w:highlight w:val="red"/>
+        </w:rPr>
+        <w:t>,15,0)</w:t>
+      </w:r>
+      <w:r>
+        <w:rPr>
+          <w:sz w:val="20"/>
+          <w:szCs w:val="20"/>
+          <w:highlight w:val="red"/>
+        </w:rPr>
+        <w:t xml:space="preserve"> – Not used because there is a single control (049KK) for two meditators but 094SR has better education matching</w:t>
+      </w:r>
+    </w:p>
+    <w:p>
+      <w:pPr>
+        <w:pStyle w:val="NoSpacing"/>
+        <w:jc w:val="both"/>
+        <w:rPr>
+          <w:sz w:val="20"/>
+          <w:szCs w:val="20"/>
+        </w:rPr>
+      </w:pPr>
+      <w:r>
+        <w:rPr>
+          <w:sz w:val="20"/>
+          <w:szCs w:val="20"/>
+        </w:rPr>
+        <w:t>29: 017KG (</w:t>
+      </w:r>
+      <w:proofErr w:type="gramStart"/>
+      <w:r>
+        <w:rPr>
+          <w:sz w:val="20"/>
+          <w:szCs w:val="20"/>
+        </w:rPr>
+        <w:t>49,F</w:t>
+      </w:r>
+      <w:proofErr w:type="gramEnd"/>
+      <w:r>
+        <w:rPr>
+          <w:sz w:val="20"/>
+          <w:szCs w:val="20"/>
+        </w:rPr>
+        <w:t xml:space="preserve">,12,22). Control(s):  </w:t>
+      </w:r>
+      <w:r>
+        <w:rPr>
+          <w:sz w:val="20"/>
+          <w:szCs w:val="20"/>
+          <w:highlight w:val="green"/>
+        </w:rPr>
+        <w:t>072DK (</w:t>
+      </w:r>
+      <w:proofErr w:type="gramStart"/>
+      <w:r>
+        <w:rPr>
+          <w:sz w:val="20"/>
+          <w:szCs w:val="20"/>
+          <w:highlight w:val="green"/>
+        </w:rPr>
+        <w:t>49,F</w:t>
+      </w:r>
+      <w:proofErr w:type="gramEnd"/>
+      <w:r>
+        <w:rPr>
+          <w:sz w:val="20"/>
+          <w:szCs w:val="20"/>
+          <w:highlight w:val="green"/>
+        </w:rPr>
+        <w:t>,17,27</w:t>
+      </w:r>
+      <w:r>
+        <w:rPr>
+          <w:sz w:val="20"/>
+          <w:szCs w:val="20"/>
+          <w:highlight w:val="green"/>
+        </w:rPr>
+        <w:t>)</w:t>
+      </w:r>
+    </w:p>
+    <w:p>
+      <w:pPr>
+        <w:pStyle w:val="NoSpacing"/>
+        <w:jc w:val="both"/>
+        <w:rPr>
+          <w:sz w:val="20"/>
+          <w:szCs w:val="20"/>
+        </w:rPr>
+      </w:pPr>
+    </w:p>
+    <w:p>
+      <w:pPr>
+        <w:pStyle w:val="NoSpacing"/>
+        <w:jc w:val="both"/>
+        <w:rPr>
+          <w:sz w:val="20"/>
+          <w:szCs w:val="20"/>
+        </w:rPr>
+      </w:pPr>
+      <w:r>
+        <w:rPr>
+          <w:sz w:val="20"/>
+          <w:szCs w:val="20"/>
+        </w:rPr>
+        <w:t>30: 042VA (</w:t>
+      </w:r>
+      <w:proofErr w:type="gramStart"/>
+      <w:r>
+        <w:rPr>
+          <w:sz w:val="20"/>
+          <w:szCs w:val="20"/>
+        </w:rPr>
+        <w:t>50,F</w:t>
+      </w:r>
+      <w:proofErr w:type="gramEnd"/>
+      <w:r>
+        <w:rPr>
+          <w:sz w:val="20"/>
+          <w:szCs w:val="20"/>
+        </w:rPr>
+        <w:t>,10,0). Control(s):  072DK (</w:t>
+      </w:r>
+      <w:proofErr w:type="gramStart"/>
+      <w:r>
+        <w:rPr>
+          <w:sz w:val="20"/>
+          <w:szCs w:val="20"/>
+        </w:rPr>
+        <w:t>49,F</w:t>
+      </w:r>
+      <w:proofErr w:type="gramEnd"/>
+      <w:r>
+        <w:rPr>
+          <w:sz w:val="20"/>
+          <w:szCs w:val="20"/>
+        </w:rPr>
+        <w:t xml:space="preserve">,17,27) </w:t>
+      </w:r>
+      <w:r>
+        <w:rPr>
+          <w:sz w:val="20"/>
+          <w:szCs w:val="20"/>
+          <w:highlight w:val="green"/>
+        </w:rPr>
+        <w:t>097SV (51,F,15,0)</w:t>
+      </w:r>
+      <w:r>
+        <w:rPr>
+          <w:sz w:val="20"/>
+          <w:szCs w:val="20"/>
+        </w:rPr>
+        <w:t xml:space="preserve"> 099SP (51,F,17,0)</w:t>
+      </w:r>
+      <w:r>
+        <w:rPr>
+          <w:sz w:val="20"/>
+          <w:szCs w:val="20"/>
+        </w:rPr>
+        <w:t xml:space="preserve"> </w:t>
+      </w:r>
+      <w:r>
+        <w:rPr>
+          <w:sz w:val="20"/>
+          <w:szCs w:val="20"/>
+          <w:highlight w:val="yellow"/>
+        </w:rPr>
         <w:t>[Edu]</w:t>
       </w:r>
     </w:p>
@@ -2175,36 +3646,47 @@
           <w:sz w:val="20"/>
           <w:szCs w:val="20"/>
         </w:rPr>
-        <w:t>24: 013AR (35,F,15,</w:t>
-      </w:r>
-      <w:r>
-        <w:rPr>
-          <w:sz w:val="20"/>
-          <w:szCs w:val="20"/>
-        </w:rPr>
-        <w:t>NaN</w:t>
-      </w:r>
-      <w:r>
-        <w:rPr>
-          <w:sz w:val="20"/>
-          <w:szCs w:val="20"/>
-        </w:rPr>
-        <w:t xml:space="preserve">). Control(s):  </w:t>
-      </w:r>
-      <w:r>
-        <w:rPr>
-          <w:sz w:val="20"/>
-          <w:szCs w:val="20"/>
-          <w:highlight w:val="green"/>
-        </w:rPr>
-        <w:t>064PK (35,F,18,26)</w:t>
-      </w:r>
-      <w:r>
-        <w:rPr>
-          <w:sz w:val="20"/>
-          <w:szCs w:val="20"/>
-        </w:rPr>
-        <w:t xml:space="preserve"> 102AS (35,F,22,34)</w:t>
+        <w:t>31: 060GV (</w:t>
+      </w:r>
+      <w:proofErr w:type="gramStart"/>
+      <w:r>
+        <w:rPr>
+          <w:sz w:val="20"/>
+          <w:szCs w:val="20"/>
+        </w:rPr>
+        <w:t>51,F</w:t>
+      </w:r>
+      <w:proofErr w:type="gramEnd"/>
+      <w:r>
+        <w:rPr>
+          <w:sz w:val="20"/>
+          <w:szCs w:val="20"/>
+        </w:rPr>
+        <w:t>,10,18). Control(s):  097SV (</w:t>
+      </w:r>
+      <w:proofErr w:type="gramStart"/>
+      <w:r>
+        <w:rPr>
+          <w:sz w:val="20"/>
+          <w:szCs w:val="20"/>
+        </w:rPr>
+        <w:t>51,F</w:t>
+      </w:r>
+      <w:proofErr w:type="gramEnd"/>
+      <w:r>
+        <w:rPr>
+          <w:sz w:val="20"/>
+          <w:szCs w:val="20"/>
+        </w:rPr>
+        <w:t xml:space="preserve">,15,0) </w:t>
+      </w:r>
+      <w:r>
+        <w:rPr>
+          <w:sz w:val="20"/>
+          <w:szCs w:val="20"/>
+          <w:highlight w:val="green"/>
+        </w:rPr>
+        <w:t>099SP (51,F,17,0)</w:t>
       </w:r>
       <w:r>
         <w:rPr>
@@ -2219,39 +3701,120 @@
           <w:szCs w:val="20"/>
           <w:highlight w:val="yellow"/>
         </w:rPr>
-        <w:t>[102AS used above]</w:t>
-      </w:r>
-    </w:p>
-    <w:p>
-      <w:pPr>
-        <w:pStyle w:val="NoSpacing"/>
-        <w:jc w:val="both"/>
-        <w:rPr>
-          <w:sz w:val="20"/>
-          <w:szCs w:val="20"/>
-        </w:rPr>
-      </w:pPr>
-      <w:r>
-        <w:rPr>
-          <w:sz w:val="20"/>
-          <w:szCs w:val="20"/>
-        </w:rPr>
-        <w:t xml:space="preserve">25: 074KS (36,F,17,27). Control(s):  064PK (35,F,18,26) </w:t>
-      </w:r>
-      <w:r>
-        <w:rPr>
-          <w:sz w:val="20"/>
-          <w:szCs w:val="20"/>
-          <w:highlight w:val="green"/>
-        </w:rPr>
-        <w:t>084AK (37,F,17,16)</w:t>
-      </w:r>
-      <w:r>
-        <w:rPr>
-          <w:sz w:val="20"/>
-          <w:szCs w:val="20"/>
-        </w:rPr>
-        <w:t xml:space="preserve"> 102AS (35,F,22,34)</w:t>
+        <w:t>[097SV used above]</w:t>
+      </w:r>
+    </w:p>
+    <w:p>
+      <w:pPr>
+        <w:pStyle w:val="NoSpacing"/>
+        <w:jc w:val="both"/>
+        <w:rPr>
+          <w:sz w:val="20"/>
+          <w:szCs w:val="20"/>
+        </w:rPr>
+      </w:pPr>
+      <w:r>
+        <w:rPr>
+          <w:sz w:val="20"/>
+          <w:szCs w:val="20"/>
+        </w:rPr>
+        <w:t>32: 050UR (</w:t>
+      </w:r>
+      <w:proofErr w:type="gramStart"/>
+      <w:r>
+        <w:rPr>
+          <w:sz w:val="20"/>
+          <w:szCs w:val="20"/>
+        </w:rPr>
+        <w:t>53,F</w:t>
+      </w:r>
+      <w:proofErr w:type="gramEnd"/>
+      <w:r>
+        <w:rPr>
+          <w:sz w:val="20"/>
+          <w:szCs w:val="20"/>
+        </w:rPr>
+        <w:t xml:space="preserve">,10,0). Control(s):  </w:t>
+      </w:r>
+      <w:r>
+        <w:rPr>
+          <w:sz w:val="20"/>
+          <w:szCs w:val="20"/>
+          <w:highlight w:val="green"/>
+        </w:rPr>
+        <w:t>083SP (</w:t>
+      </w:r>
+      <w:proofErr w:type="gramStart"/>
+      <w:r>
+        <w:rPr>
+          <w:sz w:val="20"/>
+          <w:szCs w:val="20"/>
+          <w:highlight w:val="green"/>
+        </w:rPr>
+        <w:t>53,F</w:t>
+      </w:r>
+      <w:proofErr w:type="gramEnd"/>
+      <w:r>
+        <w:rPr>
+          <w:sz w:val="20"/>
+          <w:szCs w:val="20"/>
+          <w:highlight w:val="green"/>
+        </w:rPr>
+        <w:t>,15,1)</w:t>
+      </w:r>
+    </w:p>
+    <w:p>
+      <w:pPr>
+        <w:pStyle w:val="NoSpacing"/>
+        <w:jc w:val="both"/>
+        <w:rPr>
+          <w:sz w:val="20"/>
+          <w:szCs w:val="20"/>
+        </w:rPr>
+      </w:pPr>
+      <w:r>
+        <w:rPr>
+          <w:sz w:val="20"/>
+          <w:szCs w:val="20"/>
+          <w:highlight w:val="red"/>
+        </w:rPr>
+        <w:t>33: 004P (</w:t>
+      </w:r>
+      <w:proofErr w:type="gramStart"/>
+      <w:r>
+        <w:rPr>
+          <w:sz w:val="20"/>
+          <w:szCs w:val="20"/>
+          <w:highlight w:val="red"/>
+        </w:rPr>
+        <w:t>54,F</w:t>
+      </w:r>
+      <w:proofErr w:type="gramEnd"/>
+      <w:r>
+        <w:rPr>
+          <w:sz w:val="20"/>
+          <w:szCs w:val="20"/>
+          <w:highlight w:val="red"/>
+        </w:rPr>
+        <w:t>,17,0). Control(s):  083SP (</w:t>
+      </w:r>
+      <w:proofErr w:type="gramStart"/>
+      <w:r>
+        <w:rPr>
+          <w:sz w:val="20"/>
+          <w:szCs w:val="20"/>
+          <w:highlight w:val="red"/>
+        </w:rPr>
+        <w:t>53,F</w:t>
+      </w:r>
+      <w:proofErr w:type="gramEnd"/>
+      <w:r>
+        <w:rPr>
+          <w:sz w:val="20"/>
+          <w:szCs w:val="20"/>
+          <w:highlight w:val="red"/>
+        </w:rPr>
+        <w:t>,15,1)</w:t>
       </w:r>
       <w:r>
         <w:rPr>
@@ -2264,87 +3827,16 @@
         <w:rPr>
           <w:sz w:val="20"/>
           <w:szCs w:val="20"/>
-          <w:highlight w:val="yellow"/>
-        </w:rPr>
-        <w:t>[other two used above]</w:t>
-      </w:r>
-    </w:p>
-    <w:p>
-      <w:pPr>
-        <w:pStyle w:val="NoSpacing"/>
-        <w:jc w:val="both"/>
-        <w:rPr>
-          <w:sz w:val="20"/>
-          <w:szCs w:val="20"/>
-        </w:rPr>
-      </w:pPr>
-    </w:p>
-    <w:p>
-      <w:pPr>
-        <w:pStyle w:val="NoSpacing"/>
-        <w:jc w:val="both"/>
-        <w:rPr>
-          <w:sz w:val="20"/>
-          <w:szCs w:val="20"/>
-        </w:rPr>
-      </w:pPr>
-      <w:r>
-        <w:rPr>
-          <w:sz w:val="20"/>
-          <w:szCs w:val="20"/>
-        </w:rPr>
-        <w:t xml:space="preserve">26: 006SR (41,F,17,13). Control(s):  </w:t>
-      </w:r>
-      <w:r>
-        <w:rPr>
-          <w:sz w:val="20"/>
-          <w:szCs w:val="20"/>
-          <w:highlight w:val="green"/>
-        </w:rPr>
-        <w:t>062MT (42,F,18,25)</w:t>
-      </w:r>
-    </w:p>
-    <w:p>
-      <w:pPr>
-        <w:pStyle w:val="NoSpacing"/>
-        <w:jc w:val="both"/>
-        <w:rPr>
-          <w:sz w:val="20"/>
-          <w:szCs w:val="20"/>
-        </w:rPr>
-      </w:pPr>
-      <w:r>
-        <w:rPr>
-          <w:sz w:val="20"/>
-          <w:szCs w:val="20"/>
-        </w:rPr>
-        <w:t xml:space="preserve">27: 094SR (45,F,15,0). Control(s):  </w:t>
-      </w:r>
-      <w:r>
-        <w:rPr>
-          <w:sz w:val="20"/>
-          <w:szCs w:val="20"/>
-          <w:highlight w:val="green"/>
-        </w:rPr>
-        <w:t>049KK (46,F,15,0)</w:t>
-      </w:r>
-    </w:p>
-    <w:p>
-      <w:pPr>
-        <w:pStyle w:val="NoSpacing"/>
-        <w:jc w:val="both"/>
-        <w:rPr>
-          <w:sz w:val="20"/>
-          <w:szCs w:val="20"/>
-        </w:rPr>
-      </w:pPr>
-      <w:r>
-        <w:rPr>
-          <w:sz w:val="20"/>
-          <w:szCs w:val="20"/>
           <w:highlight w:val="red"/>
         </w:rPr>
-        <w:t>28: 036MS (47,F,10,0). Control(s):  049KK (46,F,15,0)</w:t>
+        <w:t>– Not used because there is a single control (083SP) for two meditators but 05OUR has better age matching</w:t>
+      </w:r>
+      <w:r>
+        <w:rPr>
+          <w:sz w:val="20"/>
+          <w:szCs w:val="20"/>
+        </w:rPr>
+        <w:t xml:space="preserve">. </w:t>
       </w:r>
       <w:r>
         <w:rPr>
@@ -2352,316 +3844,244 @@
           <w:szCs w:val="20"/>
           <w:highlight w:val="red"/>
         </w:rPr>
-        <w:t xml:space="preserve"> – Not used because there is a single control (049KK) for two meditators but 094SR has better education matching</w:t>
-      </w:r>
-    </w:p>
-    <w:p>
-      <w:pPr>
-        <w:pStyle w:val="NoSpacing"/>
-        <w:jc w:val="both"/>
-        <w:rPr>
-          <w:sz w:val="20"/>
-          <w:szCs w:val="20"/>
-        </w:rPr>
-      </w:pPr>
-      <w:r>
-        <w:rPr>
-          <w:sz w:val="20"/>
-          <w:szCs w:val="20"/>
-        </w:rPr>
-        <w:t xml:space="preserve">29: 017KG (49,F,12,22). Control(s):  </w:t>
-      </w:r>
-      <w:r>
-        <w:rPr>
-          <w:sz w:val="20"/>
-          <w:szCs w:val="20"/>
-          <w:highlight w:val="green"/>
-        </w:rPr>
-        <w:t>072DK (49,F,17,27</w:t>
-      </w:r>
-      <w:r>
-        <w:rPr>
-          <w:sz w:val="20"/>
-          <w:szCs w:val="20"/>
-          <w:highlight w:val="green"/>
-        </w:rPr>
-        <w:t>)</w:t>
-      </w:r>
-    </w:p>
-    <w:p>
-      <w:pPr>
-        <w:pStyle w:val="NoSpacing"/>
-        <w:jc w:val="both"/>
-        <w:rPr>
-          <w:sz w:val="20"/>
-          <w:szCs w:val="20"/>
-        </w:rPr>
-      </w:pPr>
-    </w:p>
-    <w:p>
-      <w:pPr>
-        <w:pStyle w:val="NoSpacing"/>
-        <w:jc w:val="both"/>
-        <w:rPr>
-          <w:sz w:val="20"/>
-          <w:szCs w:val="20"/>
-        </w:rPr>
-      </w:pPr>
-      <w:r>
-        <w:rPr>
-          <w:sz w:val="20"/>
-          <w:szCs w:val="20"/>
-        </w:rPr>
-        <w:t xml:space="preserve">30: 042VA (50,F,10,0). Control(s):  072DK (49,F,17,27) </w:t>
-      </w:r>
-      <w:r>
-        <w:rPr>
-          <w:sz w:val="20"/>
-          <w:szCs w:val="20"/>
-          <w:highlight w:val="green"/>
-        </w:rPr>
-        <w:t>097SV (51,F,15,0)</w:t>
-      </w:r>
-      <w:r>
-        <w:rPr>
-          <w:sz w:val="20"/>
-          <w:szCs w:val="20"/>
-        </w:rPr>
-        <w:t xml:space="preserve"> 099SP (51,F,17,0)</w:t>
-      </w:r>
-      <w:r>
-        <w:rPr>
-          <w:sz w:val="20"/>
-          <w:szCs w:val="20"/>
-        </w:rPr>
-        <w:t xml:space="preserve"> </w:t>
-      </w:r>
-      <w:r>
-        <w:rPr>
-          <w:sz w:val="20"/>
-          <w:szCs w:val="20"/>
-          <w:highlight w:val="yellow"/>
-        </w:rPr>
-        <w:t>[Edu]</w:t>
-      </w:r>
-    </w:p>
-    <w:p>
-      <w:pPr>
-        <w:pStyle w:val="NoSpacing"/>
-        <w:jc w:val="both"/>
-        <w:rPr>
-          <w:sz w:val="20"/>
-          <w:szCs w:val="20"/>
-        </w:rPr>
-      </w:pPr>
-      <w:r>
-        <w:rPr>
-          <w:sz w:val="20"/>
-          <w:szCs w:val="20"/>
-        </w:rPr>
-        <w:t xml:space="preserve">31: 060GV (51,F,10,18). Control(s):  097SV (51,F,15,0) </w:t>
-      </w:r>
-      <w:r>
-        <w:rPr>
-          <w:sz w:val="20"/>
-          <w:szCs w:val="20"/>
-          <w:highlight w:val="green"/>
-        </w:rPr>
-        <w:t>099SP (51,F,17,0)</w:t>
-      </w:r>
-      <w:r>
-        <w:rPr>
-          <w:sz w:val="20"/>
-          <w:szCs w:val="20"/>
-        </w:rPr>
-        <w:t xml:space="preserve"> </w:t>
-      </w:r>
-      <w:r>
-        <w:rPr>
-          <w:sz w:val="20"/>
-          <w:szCs w:val="20"/>
-          <w:highlight w:val="yellow"/>
-        </w:rPr>
-        <w:t>[097SV used above]</w:t>
-      </w:r>
-    </w:p>
-    <w:p>
-      <w:pPr>
-        <w:pStyle w:val="NoSpacing"/>
-        <w:jc w:val="both"/>
-        <w:rPr>
-          <w:sz w:val="20"/>
-          <w:szCs w:val="20"/>
-        </w:rPr>
-      </w:pPr>
-      <w:r>
-        <w:rPr>
-          <w:sz w:val="20"/>
-          <w:szCs w:val="20"/>
-        </w:rPr>
-        <w:t xml:space="preserve">32: 050UR (53,F,10,0). Control(s):  </w:t>
-      </w:r>
-      <w:r>
-        <w:rPr>
-          <w:sz w:val="20"/>
-          <w:szCs w:val="20"/>
-          <w:highlight w:val="green"/>
-        </w:rPr>
-        <w:t>083SP (53,F,15,1)</w:t>
-      </w:r>
-    </w:p>
-    <w:p>
-      <w:pPr>
-        <w:pStyle w:val="NoSpacing"/>
-        <w:jc w:val="both"/>
-        <w:rPr>
-          <w:sz w:val="20"/>
-          <w:szCs w:val="20"/>
-        </w:rPr>
-      </w:pPr>
-      <w:r>
-        <w:rPr>
-          <w:sz w:val="20"/>
-          <w:szCs w:val="20"/>
-          <w:highlight w:val="red"/>
-        </w:rPr>
-        <w:t>33: 004P (54,F,17,0). Control(s):  083SP (53,F,15,1)</w:t>
-      </w:r>
-      <w:r>
-        <w:rPr>
-          <w:sz w:val="20"/>
-          <w:szCs w:val="20"/>
-        </w:rPr>
-        <w:t xml:space="preserve"> </w:t>
-      </w:r>
-      <w:r>
-        <w:rPr>
-          <w:sz w:val="20"/>
-          <w:szCs w:val="20"/>
-          <w:highlight w:val="red"/>
-        </w:rPr>
-        <w:t>– Not used because there is a single control (083SP) for two meditators but 05OUR has better age matching</w:t>
-      </w:r>
-    </w:p>
-    <w:p>
-      <w:pPr>
-        <w:pStyle w:val="NoSpacing"/>
-        <w:jc w:val="both"/>
-        <w:rPr>
-          <w:sz w:val="20"/>
-          <w:szCs w:val="20"/>
-        </w:rPr>
-      </w:pPr>
-      <w:r>
-        <w:rPr>
-          <w:sz w:val="20"/>
-          <w:szCs w:val="20"/>
-        </w:rPr>
-        <w:t xml:space="preserve">34: 030SH (56,F,15,0). Control(s):  </w:t>
-      </w:r>
-      <w:r>
-        <w:rPr>
-          <w:sz w:val="20"/>
-          <w:szCs w:val="20"/>
-          <w:highlight w:val="green"/>
-        </w:rPr>
-        <w:t>076BH (56,F,12,2)</w:t>
-      </w:r>
-    </w:p>
-    <w:p>
-      <w:pPr>
-        <w:pStyle w:val="NoSpacing"/>
-        <w:jc w:val="both"/>
-        <w:rPr>
-          <w:sz w:val="20"/>
-          <w:szCs w:val="20"/>
-        </w:rPr>
-      </w:pPr>
-    </w:p>
-    <w:p>
-      <w:pPr>
-        <w:pStyle w:val="NoSpacing"/>
-        <w:jc w:val="both"/>
-        <w:rPr>
-          <w:sz w:val="20"/>
-          <w:szCs w:val="20"/>
-        </w:rPr>
-      </w:pPr>
-      <w:r>
-        <w:rPr>
-          <w:sz w:val="20"/>
-          <w:szCs w:val="20"/>
-        </w:rPr>
-        <w:t xml:space="preserve">35: 089AB (62,F,10,0). Control(s):  </w:t>
-      </w:r>
-      <w:r>
-        <w:rPr>
-          <w:sz w:val="20"/>
-          <w:szCs w:val="20"/>
-          <w:highlight w:val="green"/>
-        </w:rPr>
-        <w:t>079SG (62,F,18,0)</w:t>
-      </w:r>
-    </w:p>
-    <w:p>
-      <w:pPr>
-        <w:pStyle w:val="NoSpacing"/>
-        <w:jc w:val="both"/>
-        <w:rPr>
-          <w:sz w:val="20"/>
-          <w:szCs w:val="20"/>
-        </w:rPr>
-      </w:pPr>
-    </w:p>
-    <w:p>
-      <w:pPr>
-        <w:pStyle w:val="NoSpacing"/>
-        <w:jc w:val="both"/>
-        <w:rPr>
-          <w:sz w:val="20"/>
-          <w:szCs w:val="20"/>
-        </w:rPr>
-      </w:pPr>
-      <w:r>
-        <w:rPr>
-          <w:sz w:val="20"/>
-          <w:szCs w:val="20"/>
-        </w:rPr>
-        <w:t xml:space="preserve">36: 008RS (64,F,17,0). Control(s): </w:t>
-      </w:r>
-    </w:p>
-    <w:p>
-      <w:pPr>
-        <w:pStyle w:val="NoSpacing"/>
-        <w:jc w:val="both"/>
-        <w:rPr>
-          <w:sz w:val="20"/>
-          <w:szCs w:val="20"/>
-        </w:rPr>
-      </w:pPr>
-      <w:r>
-        <w:rPr>
-          <w:sz w:val="20"/>
-          <w:szCs w:val="20"/>
-        </w:rPr>
-        <w:t xml:space="preserve">37: 024SK (64,F,15,0). Control(s): </w:t>
-      </w:r>
-    </w:p>
-    <w:p>
-      <w:pPr>
-        <w:pStyle w:val="NoSpacing"/>
-        <w:jc w:val="both"/>
-        <w:rPr>
-          <w:sz w:val="20"/>
-          <w:szCs w:val="20"/>
-        </w:rPr>
-      </w:pPr>
-      <w:r>
-        <w:rPr>
-          <w:sz w:val="20"/>
-          <w:szCs w:val="20"/>
-        </w:rPr>
-        <w:t>38: 009UA (65,F,15,0). Control(s):</w:t>
+        <w:t>Also, this subject was found to have too many bad electrodes.</w:t>
+      </w:r>
+    </w:p>
+    <w:p>
+      <w:pPr>
+        <w:pStyle w:val="NoSpacing"/>
+        <w:jc w:val="both"/>
+        <w:rPr>
+          <w:sz w:val="20"/>
+          <w:szCs w:val="20"/>
+        </w:rPr>
+      </w:pPr>
+      <w:r>
+        <w:rPr>
+          <w:sz w:val="20"/>
+          <w:szCs w:val="20"/>
+        </w:rPr>
+        <w:t>34: 030SH (</w:t>
+      </w:r>
+      <w:proofErr w:type="gramStart"/>
+      <w:r>
+        <w:rPr>
+          <w:sz w:val="20"/>
+          <w:szCs w:val="20"/>
+        </w:rPr>
+        <w:t>56,F</w:t>
+      </w:r>
+      <w:proofErr w:type="gramEnd"/>
+      <w:r>
+        <w:rPr>
+          <w:sz w:val="20"/>
+          <w:szCs w:val="20"/>
+        </w:rPr>
+        <w:t xml:space="preserve">,15,0). Control(s):  </w:t>
+      </w:r>
+      <w:r>
+        <w:rPr>
+          <w:sz w:val="20"/>
+          <w:szCs w:val="20"/>
+          <w:highlight w:val="green"/>
+        </w:rPr>
+        <w:t>076BH (</w:t>
+      </w:r>
+      <w:proofErr w:type="gramStart"/>
+      <w:r>
+        <w:rPr>
+          <w:sz w:val="20"/>
+          <w:szCs w:val="20"/>
+          <w:highlight w:val="green"/>
+        </w:rPr>
+        <w:t>56,F</w:t>
+      </w:r>
+      <w:proofErr w:type="gramEnd"/>
+      <w:r>
+        <w:rPr>
+          <w:sz w:val="20"/>
+          <w:szCs w:val="20"/>
+          <w:highlight w:val="green"/>
+        </w:rPr>
+        <w:t>,12,2)</w:t>
+      </w:r>
+    </w:p>
+    <w:p>
+      <w:pPr>
+        <w:pStyle w:val="NoSpacing"/>
+        <w:jc w:val="both"/>
+        <w:rPr>
+          <w:sz w:val="20"/>
+          <w:szCs w:val="20"/>
+        </w:rPr>
+      </w:pPr>
+    </w:p>
+    <w:p>
+      <w:pPr>
+        <w:pStyle w:val="NoSpacing"/>
+        <w:jc w:val="both"/>
+        <w:rPr>
+          <w:sz w:val="20"/>
+          <w:szCs w:val="20"/>
+        </w:rPr>
+      </w:pPr>
+      <w:r>
+        <w:rPr>
+          <w:sz w:val="20"/>
+          <w:szCs w:val="20"/>
+        </w:rPr>
+        <w:t>35: 089AB (</w:t>
+      </w:r>
+      <w:proofErr w:type="gramStart"/>
+      <w:r>
+        <w:rPr>
+          <w:sz w:val="20"/>
+          <w:szCs w:val="20"/>
+        </w:rPr>
+        <w:t>62,F</w:t>
+      </w:r>
+      <w:proofErr w:type="gramEnd"/>
+      <w:r>
+        <w:rPr>
+          <w:sz w:val="20"/>
+          <w:szCs w:val="20"/>
+        </w:rPr>
+        <w:t xml:space="preserve">,10,0). Control(s):  </w:t>
+      </w:r>
+      <w:r>
+        <w:rPr>
+          <w:sz w:val="20"/>
+          <w:szCs w:val="20"/>
+          <w:highlight w:val="green"/>
+        </w:rPr>
+        <w:t>079SG (</w:t>
+      </w:r>
+      <w:proofErr w:type="gramStart"/>
+      <w:r>
+        <w:rPr>
+          <w:sz w:val="20"/>
+          <w:szCs w:val="20"/>
+          <w:highlight w:val="green"/>
+        </w:rPr>
+        <w:t>62,F</w:t>
+      </w:r>
+      <w:proofErr w:type="gramEnd"/>
+      <w:r>
+        <w:rPr>
+          <w:sz w:val="20"/>
+          <w:szCs w:val="20"/>
+          <w:highlight w:val="green"/>
+        </w:rPr>
+        <w:t>,18,0)</w:t>
+      </w:r>
+    </w:p>
+    <w:p>
+      <w:pPr>
+        <w:pStyle w:val="NoSpacing"/>
+        <w:jc w:val="both"/>
+        <w:rPr>
+          <w:sz w:val="20"/>
+          <w:szCs w:val="20"/>
+        </w:rPr>
+      </w:pPr>
+    </w:p>
+    <w:p>
+      <w:pPr>
+        <w:pStyle w:val="NoSpacing"/>
+        <w:jc w:val="both"/>
+        <w:rPr>
+          <w:sz w:val="20"/>
+          <w:szCs w:val="20"/>
+        </w:rPr>
+      </w:pPr>
+      <w:r>
+        <w:rPr>
+          <w:sz w:val="20"/>
+          <w:szCs w:val="20"/>
+        </w:rPr>
+        <w:t>36: 008RS (</w:t>
+      </w:r>
+      <w:proofErr w:type="gramStart"/>
+      <w:r>
+        <w:rPr>
+          <w:sz w:val="20"/>
+          <w:szCs w:val="20"/>
+        </w:rPr>
+        <w:t>64,F</w:t>
+      </w:r>
+      <w:proofErr w:type="gramEnd"/>
+      <w:r>
+        <w:rPr>
+          <w:sz w:val="20"/>
+          <w:szCs w:val="20"/>
+        </w:rPr>
+        <w:t xml:space="preserve">,17,0). Control(s): </w:t>
+      </w:r>
+    </w:p>
+    <w:p>
+      <w:pPr>
+        <w:pStyle w:val="NoSpacing"/>
+        <w:jc w:val="both"/>
+        <w:rPr>
+          <w:sz w:val="20"/>
+          <w:szCs w:val="20"/>
+        </w:rPr>
+      </w:pPr>
+      <w:r>
+        <w:rPr>
+          <w:sz w:val="20"/>
+          <w:szCs w:val="20"/>
+        </w:rPr>
+        <w:t>37: 024SK (</w:t>
+      </w:r>
+      <w:proofErr w:type="gramStart"/>
+      <w:r>
+        <w:rPr>
+          <w:sz w:val="20"/>
+          <w:szCs w:val="20"/>
+        </w:rPr>
+        <w:t>64,F</w:t>
+      </w:r>
+      <w:proofErr w:type="gramEnd"/>
+      <w:r>
+        <w:rPr>
+          <w:sz w:val="20"/>
+          <w:szCs w:val="20"/>
+        </w:rPr>
+        <w:t xml:space="preserve">,15,0). Control(s): </w:t>
+      </w:r>
+    </w:p>
+    <w:p>
+      <w:pPr>
+        <w:pStyle w:val="NoSpacing"/>
+        <w:jc w:val="both"/>
+        <w:rPr>
+          <w:sz w:val="20"/>
+          <w:szCs w:val="20"/>
+        </w:rPr>
+      </w:pPr>
+      <w:r>
+        <w:rPr>
+          <w:sz w:val="20"/>
+          <w:szCs w:val="20"/>
+        </w:rPr>
+        <w:t>38: 009UA (</w:t>
+      </w:r>
+      <w:proofErr w:type="gramStart"/>
+      <w:r>
+        <w:rPr>
+          <w:sz w:val="20"/>
+          <w:szCs w:val="20"/>
+        </w:rPr>
+        <w:t>65,F</w:t>
+      </w:r>
+      <w:proofErr w:type="gramEnd"/>
+      <w:r>
+        <w:rPr>
+          <w:sz w:val="20"/>
+          <w:szCs w:val="20"/>
+        </w:rPr>
+        <w:t>,15,0). Control(s):</w:t>
       </w:r>
     </w:p>
     <w:p>

</xml_diff>

<commit_message>
Minor changes to the subject information files to remove bad subjects
</commit_message>
<xml_diff>
--- a/commonAnalysisCodes/informationFiles/BK1SubjectDetails.docx
+++ b/commonAnalysisCodes/informationFiles/BK1SubjectDetails.docx
@@ -406,16 +406,7 @@
         <w:t xml:space="preserve">For two male subjects, there was no control within 1 year. Hence, a control with 2 years of difference was chosen. </w:t>
       </w:r>
       <w:r>
-        <w:t xml:space="preserve">For one female subject, a </w:t>
-      </w:r>
-      <w:r>
-        <w:t>2-year</w:t>
-      </w:r>
-      <w:r>
-        <w:t xml:space="preserve"> older control had to be chosen because the better age matched control had too many bad electrodes.</w:t>
-      </w:r>
-      <w:r>
-        <w:t xml:space="preserve"> </w:t>
+        <w:t xml:space="preserve">For one female subject, a 2-year older control had to be chosen because the better age matched control had too many bad electrodes. </w:t>
       </w:r>
       <w:r>
         <w:t>These t</w:t>
@@ -1821,13 +1812,22 @@
           <w:sz w:val="20"/>
           <w:szCs w:val="20"/>
         </w:rPr>
-        <w:t>). Control(s):  003S (</w:t>
-      </w:r>
-      <w:proofErr w:type="gramStart"/>
-      <w:r>
-        <w:rPr>
-          <w:sz w:val="20"/>
-          <w:szCs w:val="20"/>
+        <w:t xml:space="preserve">). Control(s):  </w:t>
+      </w:r>
+      <w:r>
+        <w:rPr>
+          <w:sz w:val="20"/>
+          <w:szCs w:val="20"/>
+          <w:highlight w:val="green"/>
+        </w:rPr>
+        <w:t>003S (</w:t>
+      </w:r>
+      <w:proofErr w:type="gramStart"/>
+      <w:r>
+        <w:rPr>
+          <w:sz w:val="20"/>
+          <w:szCs w:val="20"/>
+          <w:highlight w:val="green"/>
         </w:rPr>
         <w:t>42,M</w:t>
       </w:r>
@@ -1836,6 +1836,7 @@
         <w:rPr>
           <w:sz w:val="20"/>
           <w:szCs w:val="20"/>
+          <w:highlight w:val="green"/>
         </w:rPr>
         <w:t>,23,</w:t>
       </w:r>
@@ -1843,21 +1844,29 @@
         <w:rPr>
           <w:sz w:val="20"/>
           <w:szCs w:val="20"/>
-        </w:rPr>
-        <w:t>NaN</w:t>
-      </w:r>
-      <w:r>
-        <w:rPr>
-          <w:sz w:val="20"/>
-          <w:szCs w:val="20"/>
-        </w:rPr>
-        <w:t xml:space="preserve">) </w:t>
-      </w:r>
-      <w:r>
-        <w:rPr>
-          <w:sz w:val="20"/>
-          <w:szCs w:val="20"/>
-          <w:highlight w:val="green"/>
+          <w:highlight w:val="green"/>
+        </w:rPr>
+        <w:t>NaN</w:t>
+      </w:r>
+      <w:r>
+        <w:rPr>
+          <w:sz w:val="20"/>
+          <w:szCs w:val="20"/>
+          <w:highlight w:val="green"/>
+        </w:rPr>
+        <w:t>)</w:t>
+      </w:r>
+      <w:r>
+        <w:rPr>
+          <w:sz w:val="20"/>
+          <w:szCs w:val="20"/>
+        </w:rPr>
+        <w:t xml:space="preserve"> </w:t>
+      </w:r>
+      <w:r>
+        <w:rPr>
+          <w:sz w:val="20"/>
+          <w:szCs w:val="20"/>
         </w:rPr>
         <w:t>063VK (43,M,17,</w:t>
       </w:r>
@@ -1865,15 +1874,13 @@
         <w:rPr>
           <w:sz w:val="20"/>
           <w:szCs w:val="20"/>
-          <w:highlight w:val="green"/>
-        </w:rPr>
-        <w:t>NaN</w:t>
-      </w:r>
-      <w:r>
-        <w:rPr>
-          <w:sz w:val="20"/>
-          <w:szCs w:val="20"/>
-          <w:highlight w:val="green"/>
+        </w:rPr>
+        <w:t>NaN</w:t>
+      </w:r>
+      <w:r>
+        <w:rPr>
+          <w:sz w:val="20"/>
+          <w:szCs w:val="20"/>
         </w:rPr>
         <w:t>)</w:t>
       </w:r>
@@ -1891,6 +1898,27 @@
           <w:highlight w:val="yellow"/>
         </w:rPr>
         <w:t>[Age]</w:t>
+      </w:r>
+      <w:r>
+        <w:rPr>
+          <w:sz w:val="20"/>
+          <w:szCs w:val="20"/>
+        </w:rPr>
+        <w:t xml:space="preserve"> [Special Case: 003S was used even though </w:t>
+      </w:r>
+      <w:r>
+        <w:rPr>
+          <w:sz w:val="20"/>
+          <w:szCs w:val="20"/>
+        </w:rPr>
+        <w:t xml:space="preserve">the </w:t>
+      </w:r>
+      <w:r>
+        <w:rPr>
+          <w:sz w:val="20"/>
+          <w:szCs w:val="20"/>
+        </w:rPr>
+        <w:t>age difference is -1 because 063VK has too many bad electrodes]</w:t>
       </w:r>
     </w:p>
     <w:p>
@@ -2722,7 +2750,6 @@
           <w:b/>
           <w:bCs/>
         </w:rPr>
-        <w:lastRenderedPageBreak/>
         <w:t>Fem</w:t>
       </w:r>
       <w:r>
@@ -4632,6 +4659,16 @@
       <w:spacing w:after="0" w:line="240" w:lineRule="auto"/>
     </w:pPr>
   </w:style>
+  <w:style w:type="paragraph" w:styleId="Revision">
+    <w:name w:val="Revision"/>
+    <w:hidden/>
+    <w:uiPriority w:val="99"/>
+    <w:semiHidden/>
+    <w:rsid w:val="009B6B2B"/>
+    <w:pPr>
+      <w:spacing w:after="0" w:line="240" w:lineRule="auto"/>
+    </w:pPr>
+  </w:style>
 </w:styles>
 </file>
 

</xml_diff>

<commit_message>
Adding one more subject in bad subject list so that all good subjects have 40 good electrodes. Modified getPairedSubjectBK1 to return only good subject pairs
</commit_message>
<xml_diff>
--- a/commonAnalysisCodes/informationFiles/BK1SubjectDetails.docx
+++ b/commonAnalysisCodes/informationFiles/BK1SubjectDetails.docx
@@ -161,19 +161,55 @@
         <w:t>Preprocessing codes yield a set of bad electrodes and a common set of bad stimulus re</w:t>
       </w:r>
       <w:r>
-        <w:t>peats (see details in the preprocessing folder). Two more subjects (1 meditator and 1 control are rejected because more than 50% of electrodes are bad.</w:t>
-      </w:r>
-      <w:r>
-        <w:t xml:space="preserve"> T</w:t>
+        <w:t xml:space="preserve">peats (see details in the preprocessing folder). </w:t>
+      </w:r>
+      <w:r>
+        <w:t>Five</w:t>
+      </w:r>
+      <w:r>
+        <w:t xml:space="preserve"> more subjects (1 meditator and </w:t>
+      </w:r>
+      <w:r>
+        <w:t>4</w:t>
+      </w:r>
+      <w:r>
+        <w:t xml:space="preserve"> control are rejected because more than </w:t>
+      </w:r>
+      <w:r>
+        <w:t>24</w:t>
+      </w:r>
+      <w:r>
+        <w:t xml:space="preserve"> electrodes are bad.</w:t>
+      </w:r>
+      <w:r>
+        <w:t xml:space="preserve"> </w:t>
+      </w:r>
+      <w:r>
+        <w:t xml:space="preserve">This ensures that at least 40 electrodes are good. </w:t>
+      </w:r>
+      <w:r>
+        <w:t>T</w:t>
       </w:r>
       <w:r>
         <w:t xml:space="preserve">he program </w:t>
       </w:r>
       <w:r>
-        <w:t>getGoodSubjectsBK1 returns the remaining 74 subjects (</w:t>
-      </w:r>
-      <w:r>
-        <w:t>35 meditators and 39 controls).</w:t>
+        <w:t>getGoodSubjectsBK1 returns the remaining 7</w:t>
+      </w:r>
+      <w:r>
+        <w:t>1</w:t>
+      </w:r>
+      <w:r>
+        <w:t xml:space="preserve"> subjects (</w:t>
+      </w:r>
+      <w:r>
+        <w:t>35 meditators and 3</w:t>
+      </w:r>
+      <w:r>
+        <w:t>6</w:t>
+      </w:r>
+      <w:r>
+        <w:t xml:space="preserve"> controls).</w:t>
       </w:r>
     </w:p>
     <w:p>
@@ -218,7 +254,19 @@
         <w:t xml:space="preserve"> below.</w:t>
       </w:r>
       <w:r>
-        <w:t xml:space="preserve"> From this, we get 32 pairs (18 males and 14 females)</w:t>
+        <w:t xml:space="preserve"> From this, we get 3</w:t>
+      </w:r>
+      <w:r>
+        <w:t>0</w:t>
+      </w:r>
+      <w:r>
+        <w:t xml:space="preserve"> pairs (1</w:t>
+      </w:r>
+      <w:r>
+        <w:t>6</w:t>
+      </w:r>
+      <w:r>
+        <w:t xml:space="preserve"> males and 14 females)</w:t>
       </w:r>
       <w:r>
         <w:t>.</w:t>
@@ -1209,10 +1257,42 @@
         <w:rPr>
           <w:sz w:val="20"/>
           <w:szCs w:val="20"/>
-          <w:highlight w:val="green"/>
+          <w:highlight w:val="yellow"/>
         </w:rPr>
         <w:t>)</w:t>
       </w:r>
+      <w:r>
+        <w:rPr>
+          <w:sz w:val="20"/>
+          <w:szCs w:val="20"/>
+          <w:highlight w:val="yellow"/>
+        </w:rPr>
+        <w:t xml:space="preserve"> </w:t>
+      </w:r>
+      <w:r>
+        <w:rPr>
+          <w:sz w:val="20"/>
+          <w:szCs w:val="20"/>
+          <w:highlight w:val="yellow"/>
+        </w:rPr>
+        <w:t>[</w:t>
+      </w:r>
+      <w:r>
+        <w:rPr>
+          <w:sz w:val="20"/>
+          <w:szCs w:val="20"/>
+          <w:highlight w:val="yellow"/>
+        </w:rPr>
+        <w:t xml:space="preserve">No longer used since </w:t>
+      </w:r>
+      <w:r>
+        <w:rPr>
+          <w:sz w:val="20"/>
+          <w:szCs w:val="20"/>
+          <w:highlight w:val="yellow"/>
+        </w:rPr>
+        <w:t>092 has too many bad electrodes]</w:t>
+      </w:r>
     </w:p>
     <w:p>
       <w:pPr>
@@ -2376,6 +2456,21 @@
           <w:highlight w:val="green"/>
         </w:rPr>
         <w:t>)</w:t>
+      </w:r>
+      <w:r>
+        <w:rPr>
+          <w:sz w:val="20"/>
+          <w:szCs w:val="20"/>
+        </w:rPr>
+        <w:t xml:space="preserve"> </w:t>
+      </w:r>
+      <w:r>
+        <w:rPr>
+          <w:sz w:val="20"/>
+          <w:szCs w:val="20"/>
+          <w:highlight w:val="yellow"/>
+        </w:rPr>
+        <w:t>[No longer used since 069MG has too many bad electrodes]</w:t>
       </w:r>
     </w:p>
     <w:p>
@@ -2673,6 +2768,7 @@
           <w:sz w:val="20"/>
           <w:szCs w:val="20"/>
         </w:rPr>
+        <w:lastRenderedPageBreak/>
         <w:t>19: 029KV (</w:t>
       </w:r>
       <w:proofErr w:type="gramStart"/>
@@ -3025,13 +3121,22 @@
           <w:sz w:val="20"/>
           <w:szCs w:val="20"/>
         </w:rPr>
-        <w:t>,15,6). Control(s):  082MS (</w:t>
-      </w:r>
-      <w:proofErr w:type="gramStart"/>
-      <w:r>
-        <w:rPr>
-          <w:sz w:val="20"/>
-          <w:szCs w:val="20"/>
+        <w:t xml:space="preserve">,15,6). Control(s):  </w:t>
+      </w:r>
+      <w:r>
+        <w:rPr>
+          <w:sz w:val="20"/>
+          <w:szCs w:val="20"/>
+          <w:highlight w:val="green"/>
+        </w:rPr>
+        <w:t>082MS (</w:t>
+      </w:r>
+      <w:proofErr w:type="gramStart"/>
+      <w:r>
+        <w:rPr>
+          <w:sz w:val="20"/>
+          <w:szCs w:val="20"/>
+          <w:highlight w:val="green"/>
         </w:rPr>
         <w:t>31,F</w:t>
       </w:r>
@@ -3040,14 +3145,21 @@
         <w:rPr>
           <w:sz w:val="20"/>
           <w:szCs w:val="20"/>
-        </w:rPr>
-        <w:t xml:space="preserve">,18,23) </w:t>
-      </w:r>
-      <w:r>
-        <w:rPr>
-          <w:sz w:val="20"/>
-          <w:szCs w:val="20"/>
-          <w:highlight w:val="green"/>
+          <w:highlight w:val="green"/>
+        </w:rPr>
+        <w:t>,18,23)</w:t>
+      </w:r>
+      <w:r>
+        <w:rPr>
+          <w:sz w:val="20"/>
+          <w:szCs w:val="20"/>
+        </w:rPr>
+        <w:t xml:space="preserve"> </w:t>
+      </w:r>
+      <w:r>
+        <w:rPr>
+          <w:sz w:val="20"/>
+          <w:szCs w:val="20"/>
         </w:rPr>
         <w:t>087KR (31,F,18,9)</w:t>
       </w:r>
@@ -3064,7 +3176,15 @@
           <w:szCs w:val="20"/>
           <w:highlight w:val="yellow"/>
         </w:rPr>
-        <w:t>[MC]</w:t>
+        <w:t>[</w:t>
+      </w:r>
+      <w:r>
+        <w:rPr>
+          <w:sz w:val="20"/>
+          <w:szCs w:val="20"/>
+          <w:highlight w:val="yellow"/>
+        </w:rPr>
+        <w:t>Too many bad trials in G2 for 087KR]</w:t>
       </w:r>
     </w:p>
     <w:p>

</xml_diff>